<commit_message>
Kabelfajtak es a kabelek teljes nevet kiirtam
</commit_message>
<xml_diff>
--- a/Vezetékes és vezeték nélküli átviteli közegek.docx
+++ b/Vezetékes és vezeték nélküli átviteli közegek.docx
@@ -179,155 +179,51 @@
           <w:u w:val="single"/>
           <w:lang w:eastAsia="hu-HU"/>
         </w:rPr>
-        <w:t>Csavart érpár (UTP</w:t>
-      </w:r>
-      <w:proofErr w:type="gramStart"/>
-      <w:r>
-        <w:rPr>
-          <w:rFonts w:ascii="Times New Roman" w:eastAsia="Times New Roman" w:hAnsi="Times New Roman" w:cs="Times New Roman"/>
-          <w:b/>
-          <w:sz w:val="44"/>
-          <w:szCs w:val="44"/>
-          <w:u w:val="single"/>
-          <w:lang w:eastAsia="hu-HU"/>
-        </w:rPr>
-        <w:t>,STP</w:t>
-      </w:r>
-      <w:proofErr w:type="gramEnd"/>
-      <w:r>
-        <w:rPr>
-          <w:rFonts w:ascii="Times New Roman" w:eastAsia="Times New Roman" w:hAnsi="Times New Roman" w:cs="Times New Roman"/>
-          <w:b/>
-          <w:sz w:val="44"/>
-          <w:szCs w:val="44"/>
-          <w:u w:val="single"/>
-          <w:lang w:eastAsia="hu-HU"/>
-        </w:rPr>
-        <w:t>) </w:t>
-      </w:r>
-    </w:p>
-    <w:p>
-      <w:pPr>
-        <w:spacing w:after="0" w:line="240" w:lineRule="auto"/>
-        <w:jc w:val="both"/>
-        <w:textAlignment w:val="baseline"/>
-        <w:rPr>
-          <w:rFonts w:ascii="Times New Roman" w:eastAsia="Times New Roman" w:hAnsi="Times New Roman" w:cs="Times New Roman"/>
-          <w:sz w:val="18"/>
-          <w:szCs w:val="18"/>
-          <w:lang w:eastAsia="hu-HU"/>
-        </w:rPr>
-      </w:pPr>
-      <w:r>
-        <w:rPr>
-          <w:rFonts w:ascii="Times New Roman" w:eastAsia="Times New Roman" w:hAnsi="Times New Roman" w:cs="Times New Roman"/>
-          <w:sz w:val="24"/>
-          <w:szCs w:val="24"/>
-          <w:lang w:eastAsia="hu-HU"/>
-        </w:rPr>
-        <w:t xml:space="preserve">A csavart, vagy más néven sodrott érpár (UTP) két szigetelt, egymásra spirálisan felcsavart rézvezeték. Ha ezt a sodrott ér párat kívülről egy árnyékoló fémszövet burokkal is </w:t>
-      </w:r>
-      <w:proofErr w:type="spellStart"/>
-      <w:r>
-        <w:rPr>
-          <w:rFonts w:ascii="Times New Roman" w:eastAsia="Times New Roman" w:hAnsi="Times New Roman" w:cs="Times New Roman"/>
-          <w:sz w:val="24"/>
-          <w:szCs w:val="24"/>
-          <w:lang w:eastAsia="hu-HU"/>
-        </w:rPr>
-        <w:t>körbevesszük</w:t>
-      </w:r>
-      <w:proofErr w:type="spellEnd"/>
-      <w:r>
-        <w:rPr>
-          <w:rFonts w:ascii="Times New Roman" w:eastAsia="Times New Roman" w:hAnsi="Times New Roman" w:cs="Times New Roman"/>
-          <w:sz w:val="24"/>
-          <w:szCs w:val="24"/>
-          <w:lang w:eastAsia="hu-HU"/>
-        </w:rPr>
-        <w:t xml:space="preserve">, akkor árnyékolt sodrott érpárról (STP) beszélünk. A csavarás a két ér egymásra hatását küszöböli ki, jelkisugárzás nem lép fel. Általában több csavart érpárt fognak össze közös védőburkolatban. Pontosan a sodrás biztosítja, hogy a szomszédos vezeték-párok jelei ne hassanak egymásra (ne legyen interferencia). Az épületekben lévő </w:t>
-      </w:r>
-      <w:proofErr w:type="gramStart"/>
-      <w:r>
-        <w:rPr>
-          <w:rFonts w:ascii="Times New Roman" w:eastAsia="Times New Roman" w:hAnsi="Times New Roman" w:cs="Times New Roman"/>
-          <w:sz w:val="24"/>
-          <w:szCs w:val="24"/>
-          <w:lang w:eastAsia="hu-HU"/>
-        </w:rPr>
-        <w:t>telefon hálózatoknál</w:t>
-      </w:r>
-      <w:proofErr w:type="gramEnd"/>
-      <w:r>
-        <w:rPr>
-          <w:rFonts w:ascii="Times New Roman" w:eastAsia="Times New Roman" w:hAnsi="Times New Roman" w:cs="Times New Roman"/>
-          <w:sz w:val="24"/>
-          <w:szCs w:val="24"/>
-          <w:lang w:eastAsia="hu-HU"/>
-        </w:rPr>
-        <w:t xml:space="preserve"> is csavart érpárokat használnak. A felhasználásuk számítógép-hálózatoknál is ebből a tényből indult ki: ezek a vezetékek már rendelkezésre állnak, nem kell új vezetékeket kihúzni a munkahelyekhez. </w:t>
-      </w:r>
-    </w:p>
-    <w:p>
-      <w:pPr>
-        <w:spacing w:after="0" w:line="240" w:lineRule="auto"/>
-        <w:jc w:val="both"/>
-        <w:textAlignment w:val="baseline"/>
-        <w:rPr>
-          <w:rFonts w:ascii="Times New Roman" w:eastAsia="Times New Roman" w:hAnsi="Times New Roman" w:cs="Times New Roman"/>
-          <w:sz w:val="18"/>
-          <w:szCs w:val="18"/>
-          <w:lang w:eastAsia="hu-HU"/>
-        </w:rPr>
-      </w:pPr>
-      <w:r>
-        <w:rPr>
-          <w:rFonts w:ascii="Times New Roman" w:eastAsia="Times New Roman" w:hAnsi="Times New Roman" w:cs="Times New Roman"/>
-          <w:sz w:val="24"/>
-          <w:szCs w:val="24"/>
-          <w:lang w:eastAsia="hu-HU"/>
-        </w:rPr>
-        <w:t xml:space="preserve">Ma már akár 100 </w:t>
-      </w:r>
-      <w:proofErr w:type="spellStart"/>
-      <w:r>
-        <w:rPr>
-          <w:rFonts w:ascii="Times New Roman" w:eastAsia="Times New Roman" w:hAnsi="Times New Roman" w:cs="Times New Roman"/>
-          <w:sz w:val="24"/>
-          <w:szCs w:val="24"/>
-          <w:lang w:eastAsia="hu-HU"/>
-        </w:rPr>
-        <w:t>Mbit</w:t>
-      </w:r>
-      <w:proofErr w:type="spellEnd"/>
-      <w:r>
-        <w:rPr>
-          <w:rFonts w:ascii="Times New Roman" w:eastAsia="Times New Roman" w:hAnsi="Times New Roman" w:cs="Times New Roman"/>
-          <w:sz w:val="24"/>
-          <w:szCs w:val="24"/>
-          <w:lang w:eastAsia="hu-HU"/>
-        </w:rPr>
-        <w:t xml:space="preserve">/s adatátviteli sebességet is lehet ilyen típusú </w:t>
-      </w:r>
-      <w:proofErr w:type="spellStart"/>
-      <w:r>
-        <w:rPr>
-          <w:rFonts w:ascii="Times New Roman" w:eastAsia="Times New Roman" w:hAnsi="Times New Roman" w:cs="Times New Roman"/>
-          <w:sz w:val="24"/>
-          <w:szCs w:val="24"/>
-          <w:lang w:eastAsia="hu-HU"/>
-        </w:rPr>
-        <w:t>vezetékezéssel</w:t>
-      </w:r>
-      <w:proofErr w:type="spellEnd"/>
-      <w:r>
-        <w:rPr>
-          <w:rFonts w:ascii="Times New Roman" w:eastAsia="Times New Roman" w:hAnsi="Times New Roman" w:cs="Times New Roman"/>
-          <w:sz w:val="24"/>
-          <w:szCs w:val="24"/>
-          <w:lang w:eastAsia="hu-HU"/>
-        </w:rPr>
-        <w:t xml:space="preserve"> biztosítani. Alkalmasak mind analóg mind digitális jelátvitelre is, áruk viszonylag alacsony. A zavarokkal szemben való érzékenységük tovább növelhető, ha árnyékolást alkalmazunk a csavart érpár körül. Az UTP kábelek minősége a telefonvonalakra használtaktól a nagysebességű adatátviteli kábelekig változik. Általában egy kábel négy csavart érpárt tartalmaz, közös védőburkolatban. Minden érpár eltérő számú csavarást tartalmaz méterenként, a köztük lévő áthallás csökkentése miatt. Szabványos osztályozásuk: </w:t>
+        <w:t>Csavart érpár (UTP,STP) </w:t>
+      </w:r>
+    </w:p>
+    <w:p>
+      <w:pPr>
+        <w:spacing w:after="0" w:line="240" w:lineRule="auto"/>
+        <w:jc w:val="both"/>
+        <w:textAlignment w:val="baseline"/>
+        <w:rPr>
+          <w:rFonts w:ascii="Times New Roman" w:eastAsia="Times New Roman" w:hAnsi="Times New Roman" w:cs="Times New Roman"/>
+          <w:sz w:val="18"/>
+          <w:szCs w:val="18"/>
+          <w:lang w:eastAsia="hu-HU"/>
+        </w:rPr>
+      </w:pPr>
+      <w:r>
+        <w:rPr>
+          <w:rFonts w:ascii="Times New Roman" w:eastAsia="Times New Roman" w:hAnsi="Times New Roman" w:cs="Times New Roman"/>
+          <w:sz w:val="24"/>
+          <w:szCs w:val="24"/>
+          <w:lang w:eastAsia="hu-HU"/>
+        </w:rPr>
+        <w:t>A csavart, vagy más néven sodrott érpár (UTP) két szigetelt, egymásra spirálisan felcsavart rézvezeték. Ha ezt a sodrott ér párat kívülről egy árnyékoló fémszövet burokkal is körbevesszük, akkor árnyékolt sodrott érpárról (STP) beszélünk. A csavarás a két ér egymásra hatását küszöböli ki, jelkisugárzás nem lép fel. Általában több csavart érpárt fognak össze közös védőburkolatban. Pontosan a sodrás biztosítja, hogy a szomszédos vezeték-párok jelei ne hassanak egymásra (ne legyen interferencia). Az épületekben lévő telefon hálózatoknál is csavart érpárokat használnak. A felhasználásuk számítógép-hálózatoknál is ebből a tényből indult ki: ezek a vezetékek már rendelkezésre állnak, nem kell új vezetékeket kihúzni a munkahelyekhez. </w:t>
+      </w:r>
+    </w:p>
+    <w:p>
+      <w:pPr>
+        <w:spacing w:after="0" w:line="240" w:lineRule="auto"/>
+        <w:jc w:val="both"/>
+        <w:textAlignment w:val="baseline"/>
+        <w:rPr>
+          <w:rFonts w:ascii="Times New Roman" w:eastAsia="Times New Roman" w:hAnsi="Times New Roman" w:cs="Times New Roman"/>
+          <w:sz w:val="18"/>
+          <w:szCs w:val="18"/>
+          <w:lang w:eastAsia="hu-HU"/>
+        </w:rPr>
+      </w:pPr>
+      <w:r>
+        <w:rPr>
+          <w:rFonts w:ascii="Times New Roman" w:eastAsia="Times New Roman" w:hAnsi="Times New Roman" w:cs="Times New Roman"/>
+          <w:sz w:val="24"/>
+          <w:szCs w:val="24"/>
+          <w:lang w:eastAsia="hu-HU"/>
+        </w:rPr>
+        <w:t>Ma már akár 100 Mbit/s adatátviteli sebességet is lehet ilyen típusú vezetékezéssel biztosítani. Alkalmasak mind analóg mind digitális jelátvitelre is, áruk viszonylag alacsony. A zavarokkal szemben való érzékenységük tovább növelhető, ha árnyékolást alkalmazunk a csavart érpár körül. Az UTP kábelek minősége a telefonvonalakra használtaktól a nagysebességű adatátviteli kábelekig változik. Általában egy kábel négy csavart érpárt tartalmaz, közös védőburkolatban. Minden érpár eltérő számú csavarást tartalmaz méterenként, a köztük lévő áthallás csökkentése miatt. Szabványos osztályozásuk: </w:t>
       </w:r>
     </w:p>
     <w:p>
@@ -516,27 +412,7 @@
                 <w:szCs w:val="24"/>
                 <w:lang w:eastAsia="hu-HU"/>
               </w:rPr>
-              <w:t>hangminőség (</w:t>
-            </w:r>
-            <w:proofErr w:type="gramStart"/>
-            <w:r>
-              <w:rPr>
-                <w:rFonts w:ascii="Times New Roman" w:eastAsia="Times New Roman" w:hAnsi="Times New Roman" w:cs="Times New Roman"/>
-                <w:sz w:val="24"/>
-                <w:szCs w:val="24"/>
-                <w:lang w:eastAsia="hu-HU"/>
-              </w:rPr>
-              <w:t>telefon vonalak</w:t>
-            </w:r>
-            <w:proofErr w:type="gramEnd"/>
-            <w:r>
-              <w:rPr>
-                <w:rFonts w:ascii="Times New Roman" w:eastAsia="Times New Roman" w:hAnsi="Times New Roman" w:cs="Times New Roman"/>
-                <w:sz w:val="24"/>
-                <w:szCs w:val="24"/>
-                <w:lang w:eastAsia="hu-HU"/>
-              </w:rPr>
-              <w:t>) </w:t>
+              <w:t>hangminőség (telefon vonalak) </w:t>
             </w:r>
           </w:p>
         </w:tc>
@@ -611,67 +487,7 @@
                 <w:szCs w:val="24"/>
                 <w:lang w:eastAsia="hu-HU"/>
               </w:rPr>
-              <w:t xml:space="preserve">4 </w:t>
-            </w:r>
-            <w:proofErr w:type="spellStart"/>
-            <w:r>
-              <w:rPr>
-                <w:rFonts w:ascii="Times New Roman" w:eastAsia="Times New Roman" w:hAnsi="Times New Roman" w:cs="Times New Roman"/>
-                <w:sz w:val="24"/>
-                <w:szCs w:val="24"/>
-                <w:lang w:eastAsia="hu-HU"/>
-              </w:rPr>
-              <w:t>Mbit</w:t>
-            </w:r>
-            <w:proofErr w:type="spellEnd"/>
-            <w:r>
-              <w:rPr>
-                <w:rFonts w:ascii="Times New Roman" w:eastAsia="Times New Roman" w:hAnsi="Times New Roman" w:cs="Times New Roman"/>
-                <w:sz w:val="24"/>
-                <w:szCs w:val="24"/>
-                <w:lang w:eastAsia="hu-HU"/>
-              </w:rPr>
-              <w:t>/s -</w:t>
-            </w:r>
-            <w:proofErr w:type="spellStart"/>
-            <w:r>
-              <w:rPr>
-                <w:rFonts w:ascii="Times New Roman" w:eastAsia="Times New Roman" w:hAnsi="Times New Roman" w:cs="Times New Roman"/>
-                <w:sz w:val="24"/>
-                <w:szCs w:val="24"/>
-                <w:lang w:eastAsia="hu-HU"/>
-              </w:rPr>
-              <w:t>os</w:t>
-            </w:r>
-            <w:proofErr w:type="spellEnd"/>
-            <w:r>
-              <w:rPr>
-                <w:rFonts w:ascii="Times New Roman" w:eastAsia="Times New Roman" w:hAnsi="Times New Roman" w:cs="Times New Roman"/>
-                <w:sz w:val="24"/>
-                <w:szCs w:val="24"/>
-                <w:lang w:eastAsia="hu-HU"/>
-              </w:rPr>
-              <w:t xml:space="preserve"> adatvonalak (Local </w:t>
-            </w:r>
-            <w:proofErr w:type="spellStart"/>
-            <w:r>
-              <w:rPr>
-                <w:rFonts w:ascii="Times New Roman" w:eastAsia="Times New Roman" w:hAnsi="Times New Roman" w:cs="Times New Roman"/>
-                <w:sz w:val="24"/>
-                <w:szCs w:val="24"/>
-                <w:lang w:eastAsia="hu-HU"/>
-              </w:rPr>
-              <w:t>Talk</w:t>
-            </w:r>
-            <w:proofErr w:type="spellEnd"/>
-            <w:r>
-              <w:rPr>
-                <w:rFonts w:ascii="Times New Roman" w:eastAsia="Times New Roman" w:hAnsi="Times New Roman" w:cs="Times New Roman"/>
-                <w:sz w:val="24"/>
-                <w:szCs w:val="24"/>
-                <w:lang w:eastAsia="hu-HU"/>
-              </w:rPr>
-              <w:t>) </w:t>
+              <w:t>4 Mbit/s -os adatvonalak (Local Talk) </w:t>
             </w:r>
           </w:p>
         </w:tc>
@@ -746,47 +562,7 @@
                 <w:szCs w:val="24"/>
                 <w:lang w:eastAsia="hu-HU"/>
               </w:rPr>
-              <w:t xml:space="preserve">10 </w:t>
-            </w:r>
-            <w:proofErr w:type="spellStart"/>
-            <w:r>
-              <w:rPr>
-                <w:rFonts w:ascii="Times New Roman" w:eastAsia="Times New Roman" w:hAnsi="Times New Roman" w:cs="Times New Roman"/>
-                <w:sz w:val="24"/>
-                <w:szCs w:val="24"/>
-                <w:lang w:eastAsia="hu-HU"/>
-              </w:rPr>
-              <w:t>Mbit</w:t>
-            </w:r>
-            <w:proofErr w:type="spellEnd"/>
-            <w:r>
-              <w:rPr>
-                <w:rFonts w:ascii="Times New Roman" w:eastAsia="Times New Roman" w:hAnsi="Times New Roman" w:cs="Times New Roman"/>
-                <w:sz w:val="24"/>
-                <w:szCs w:val="24"/>
-                <w:lang w:eastAsia="hu-HU"/>
-              </w:rPr>
-              <w:t>/s -</w:t>
-            </w:r>
-            <w:proofErr w:type="spellStart"/>
-            <w:r>
-              <w:rPr>
-                <w:rFonts w:ascii="Times New Roman" w:eastAsia="Times New Roman" w:hAnsi="Times New Roman" w:cs="Times New Roman"/>
-                <w:sz w:val="24"/>
-                <w:szCs w:val="24"/>
-                <w:lang w:eastAsia="hu-HU"/>
-              </w:rPr>
-              <w:t>os</w:t>
-            </w:r>
-            <w:proofErr w:type="spellEnd"/>
-            <w:r>
-              <w:rPr>
-                <w:rFonts w:ascii="Times New Roman" w:eastAsia="Times New Roman" w:hAnsi="Times New Roman" w:cs="Times New Roman"/>
-                <w:sz w:val="24"/>
-                <w:szCs w:val="24"/>
-                <w:lang w:eastAsia="hu-HU"/>
-              </w:rPr>
-              <w:t xml:space="preserve"> adatvonalak (Ethernet) </w:t>
+              <w:t>10 Mbit/s -os adatvonalak (Ethernet) </w:t>
             </w:r>
           </w:p>
         </w:tc>
@@ -861,87 +637,7 @@
                 <w:szCs w:val="24"/>
                 <w:lang w:eastAsia="hu-HU"/>
               </w:rPr>
-              <w:t xml:space="preserve">20 </w:t>
-            </w:r>
-            <w:proofErr w:type="spellStart"/>
-            <w:r>
-              <w:rPr>
-                <w:rFonts w:ascii="Times New Roman" w:eastAsia="Times New Roman" w:hAnsi="Times New Roman" w:cs="Times New Roman"/>
-                <w:sz w:val="24"/>
-                <w:szCs w:val="24"/>
-                <w:lang w:eastAsia="hu-HU"/>
-              </w:rPr>
-              <w:t>Mbit</w:t>
-            </w:r>
-            <w:proofErr w:type="spellEnd"/>
-            <w:r>
-              <w:rPr>
-                <w:rFonts w:ascii="Times New Roman" w:eastAsia="Times New Roman" w:hAnsi="Times New Roman" w:cs="Times New Roman"/>
-                <w:sz w:val="24"/>
-                <w:szCs w:val="24"/>
-                <w:lang w:eastAsia="hu-HU"/>
-              </w:rPr>
-              <w:t>/s -</w:t>
-            </w:r>
-            <w:proofErr w:type="spellStart"/>
-            <w:r>
-              <w:rPr>
-                <w:rFonts w:ascii="Times New Roman" w:eastAsia="Times New Roman" w:hAnsi="Times New Roman" w:cs="Times New Roman"/>
-                <w:sz w:val="24"/>
-                <w:szCs w:val="24"/>
-                <w:lang w:eastAsia="hu-HU"/>
-              </w:rPr>
-              <w:t>os</w:t>
-            </w:r>
-            <w:proofErr w:type="spellEnd"/>
-            <w:r>
-              <w:rPr>
-                <w:rFonts w:ascii="Times New Roman" w:eastAsia="Times New Roman" w:hAnsi="Times New Roman" w:cs="Times New Roman"/>
-                <w:sz w:val="24"/>
-                <w:szCs w:val="24"/>
-                <w:lang w:eastAsia="hu-HU"/>
-              </w:rPr>
-              <w:t xml:space="preserve"> adatvonalak (16 </w:t>
-            </w:r>
-            <w:proofErr w:type="spellStart"/>
-            <w:r>
-              <w:rPr>
-                <w:rFonts w:ascii="Times New Roman" w:eastAsia="Times New Roman" w:hAnsi="Times New Roman" w:cs="Times New Roman"/>
-                <w:sz w:val="24"/>
-                <w:szCs w:val="24"/>
-                <w:lang w:eastAsia="hu-HU"/>
-              </w:rPr>
-              <w:t>Mbit</w:t>
-            </w:r>
-            <w:proofErr w:type="spellEnd"/>
-            <w:r>
-              <w:rPr>
-                <w:rFonts w:ascii="Times New Roman" w:eastAsia="Times New Roman" w:hAnsi="Times New Roman" w:cs="Times New Roman"/>
-                <w:sz w:val="24"/>
-                <w:szCs w:val="24"/>
-                <w:lang w:eastAsia="hu-HU"/>
-              </w:rPr>
-              <w:t xml:space="preserve">/s </w:t>
-            </w:r>
-            <w:proofErr w:type="spellStart"/>
-            <w:r>
-              <w:rPr>
-                <w:rFonts w:ascii="Times New Roman" w:eastAsia="Times New Roman" w:hAnsi="Times New Roman" w:cs="Times New Roman"/>
-                <w:sz w:val="24"/>
-                <w:szCs w:val="24"/>
-                <w:lang w:eastAsia="hu-HU"/>
-              </w:rPr>
-              <w:t>Token</w:t>
-            </w:r>
-            <w:proofErr w:type="spellEnd"/>
-            <w:r>
-              <w:rPr>
-                <w:rFonts w:ascii="Times New Roman" w:eastAsia="Times New Roman" w:hAnsi="Times New Roman" w:cs="Times New Roman"/>
-                <w:sz w:val="24"/>
-                <w:szCs w:val="24"/>
-                <w:lang w:eastAsia="hu-HU"/>
-              </w:rPr>
-              <w:t xml:space="preserve"> Ring) </w:t>
+              <w:t>20 Mbit/s -os adatvonalak (16 Mbit/s Token Ring) </w:t>
             </w:r>
           </w:p>
         </w:tc>
@@ -1016,67 +712,7 @@
                 <w:szCs w:val="24"/>
                 <w:lang w:eastAsia="hu-HU"/>
               </w:rPr>
-              <w:t xml:space="preserve">100 </w:t>
-            </w:r>
-            <w:proofErr w:type="spellStart"/>
-            <w:r>
-              <w:rPr>
-                <w:rFonts w:ascii="Times New Roman" w:eastAsia="Times New Roman" w:hAnsi="Times New Roman" w:cs="Times New Roman"/>
-                <w:sz w:val="24"/>
-                <w:szCs w:val="24"/>
-                <w:lang w:eastAsia="hu-HU"/>
-              </w:rPr>
-              <w:t>Mbit</w:t>
-            </w:r>
-            <w:proofErr w:type="spellEnd"/>
-            <w:r>
-              <w:rPr>
-                <w:rFonts w:ascii="Times New Roman" w:eastAsia="Times New Roman" w:hAnsi="Times New Roman" w:cs="Times New Roman"/>
-                <w:sz w:val="24"/>
-                <w:szCs w:val="24"/>
-                <w:lang w:eastAsia="hu-HU"/>
-              </w:rPr>
-              <w:t>/s -</w:t>
-            </w:r>
-            <w:proofErr w:type="spellStart"/>
-            <w:r>
-              <w:rPr>
-                <w:rFonts w:ascii="Times New Roman" w:eastAsia="Times New Roman" w:hAnsi="Times New Roman" w:cs="Times New Roman"/>
-                <w:sz w:val="24"/>
-                <w:szCs w:val="24"/>
-                <w:lang w:eastAsia="hu-HU"/>
-              </w:rPr>
-              <w:t>os</w:t>
-            </w:r>
-            <w:proofErr w:type="spellEnd"/>
-            <w:r>
-              <w:rPr>
-                <w:rFonts w:ascii="Times New Roman" w:eastAsia="Times New Roman" w:hAnsi="Times New Roman" w:cs="Times New Roman"/>
-                <w:sz w:val="24"/>
-                <w:szCs w:val="24"/>
-                <w:lang w:eastAsia="hu-HU"/>
-              </w:rPr>
-              <w:t xml:space="preserve"> adatvonalak (</w:t>
-            </w:r>
-            <w:proofErr w:type="spellStart"/>
-            <w:r>
-              <w:rPr>
-                <w:rFonts w:ascii="Times New Roman" w:eastAsia="Times New Roman" w:hAnsi="Times New Roman" w:cs="Times New Roman"/>
-                <w:sz w:val="24"/>
-                <w:szCs w:val="24"/>
-                <w:lang w:eastAsia="hu-HU"/>
-              </w:rPr>
-              <w:t>Fast</w:t>
-            </w:r>
-            <w:proofErr w:type="spellEnd"/>
-            <w:r>
-              <w:rPr>
-                <w:rFonts w:ascii="Times New Roman" w:eastAsia="Times New Roman" w:hAnsi="Times New Roman" w:cs="Times New Roman"/>
-                <w:sz w:val="24"/>
-                <w:szCs w:val="24"/>
-                <w:lang w:eastAsia="hu-HU"/>
-              </w:rPr>
-              <w:t xml:space="preserve"> Ethernet) </w:t>
+              <w:t>100 Mbit/s -os adatvonalak (Fast Ethernet) </w:t>
             </w:r>
           </w:p>
         </w:tc>
@@ -1123,47 +759,7 @@
           <w:szCs w:val="24"/>
           <w:lang w:eastAsia="hu-HU"/>
         </w:rPr>
-        <w:t xml:space="preserve">A kategóriák közötti egyetlen lényeges különbség a csavarás sűrűsége. Minél sűrűbb a csavarás, annál nagyobb az adatátviteli sebesség (és a </w:t>
-      </w:r>
-      <w:proofErr w:type="spellStart"/>
-      <w:r>
-        <w:rPr>
-          <w:rFonts w:ascii="Times New Roman" w:eastAsia="Times New Roman" w:hAnsi="Times New Roman" w:cs="Times New Roman"/>
-          <w:sz w:val="24"/>
-          <w:szCs w:val="24"/>
-          <w:lang w:eastAsia="hu-HU"/>
-        </w:rPr>
-        <w:t>méterenkénti</w:t>
-      </w:r>
-      <w:proofErr w:type="spellEnd"/>
-      <w:r>
-        <w:rPr>
-          <w:rFonts w:ascii="Times New Roman" w:eastAsia="Times New Roman" w:hAnsi="Times New Roman" w:cs="Times New Roman"/>
-          <w:sz w:val="24"/>
-          <w:szCs w:val="24"/>
-          <w:lang w:eastAsia="hu-HU"/>
-        </w:rPr>
-        <w:t xml:space="preserve"> ár</w:t>
-      </w:r>
-      <w:proofErr w:type="gramStart"/>
-      <w:r>
-        <w:rPr>
-          <w:rFonts w:ascii="Times New Roman" w:eastAsia="Times New Roman" w:hAnsi="Times New Roman" w:cs="Times New Roman"/>
-          <w:sz w:val="24"/>
-          <w:szCs w:val="24"/>
-          <w:lang w:eastAsia="hu-HU"/>
-        </w:rPr>
-        <w:t>...</w:t>
-      </w:r>
-      <w:proofErr w:type="gramEnd"/>
-      <w:r>
-        <w:rPr>
-          <w:rFonts w:ascii="Times New Roman" w:eastAsia="Times New Roman" w:hAnsi="Times New Roman" w:cs="Times New Roman"/>
-          <w:sz w:val="24"/>
-          <w:szCs w:val="24"/>
-          <w:lang w:eastAsia="hu-HU"/>
-        </w:rPr>
-        <w:t>). Az UTP kábeleknél általában az RJ-45 típusjelű telefoncsatlakozót használják a csatlakoztatásra. </w:t>
+        <w:t>A kategóriák közötti egyetlen lényeges különbség a csavarás sűrűsége. Minél sűrűbb a csavarás, annál nagyobb az adatátviteli sebesség (és a méterenkénti ár...). Az UTP kábeleknél általában az RJ-45 típusjelű telefoncsatlakozót használják a csatlakoztatásra. </w:t>
       </w:r>
     </w:p>
     <w:p>
@@ -1300,27 +896,7 @@
           <w:szCs w:val="24"/>
           <w:lang w:eastAsia="hu-HU"/>
         </w:rPr>
-        <w:t xml:space="preserve">Az egyik az alapsávú koaxiális kábel, amelyet digitális jelátvitelre alkalmaznak, a másik az ún. szélessávú koaxiális </w:t>
-      </w:r>
-      <w:proofErr w:type="gramStart"/>
-      <w:r>
-        <w:rPr>
-          <w:rFonts w:ascii="Times New Roman" w:eastAsia="Times New Roman" w:hAnsi="Times New Roman" w:cs="Times New Roman"/>
-          <w:sz w:val="24"/>
-          <w:szCs w:val="24"/>
-          <w:lang w:eastAsia="hu-HU"/>
-        </w:rPr>
-        <w:t>kábel</w:t>
-      </w:r>
-      <w:proofErr w:type="gramEnd"/>
-      <w:r>
-        <w:rPr>
-          <w:rFonts w:ascii="Times New Roman" w:eastAsia="Times New Roman" w:hAnsi="Times New Roman" w:cs="Times New Roman"/>
-          <w:sz w:val="24"/>
-          <w:szCs w:val="24"/>
-          <w:lang w:eastAsia="hu-HU"/>
-        </w:rPr>
-        <w:t> amelyet pedig analóg átvitelre használnak. </w:t>
+        <w:t>Az egyik az alapsávú koaxiális kábel, amelyet digitális jelátvitelre alkalmaznak, a másik az ún. szélessávú koaxiális kábel amelyet pedig analóg átvitelre használnak. </w:t>
       </w:r>
     </w:p>
     <w:p>
@@ -1446,191 +1022,51 @@
           <w:szCs w:val="24"/>
           <w:lang w:eastAsia="hu-HU"/>
         </w:rPr>
-        <w:t xml:space="preserve">hosszegységre </w:t>
-      </w:r>
-      <w:proofErr w:type="spellStart"/>
-      <w:r>
-        <w:rPr>
-          <w:rFonts w:ascii="Times New Roman" w:eastAsia="Times New Roman" w:hAnsi="Times New Roman" w:cs="Times New Roman"/>
-          <w:sz w:val="24"/>
-          <w:szCs w:val="24"/>
-          <w:lang w:eastAsia="hu-HU"/>
-        </w:rPr>
-        <w:t>esõ</w:t>
-      </w:r>
-      <w:proofErr w:type="spellEnd"/>
-      <w:r>
-        <w:rPr>
-          <w:rFonts w:ascii="Times New Roman" w:eastAsia="Times New Roman" w:hAnsi="Times New Roman" w:cs="Times New Roman"/>
-          <w:sz w:val="24"/>
-          <w:szCs w:val="24"/>
-          <w:lang w:eastAsia="hu-HU"/>
-        </w:rPr>
-        <w:t> csillapítása </w:t>
-      </w:r>
-    </w:p>
-    <w:p>
-      <w:pPr>
-        <w:spacing w:after="0" w:line="240" w:lineRule="auto"/>
-        <w:jc w:val="both"/>
-        <w:textAlignment w:val="baseline"/>
-        <w:rPr>
-          <w:rFonts w:ascii="Times New Roman" w:eastAsia="Times New Roman" w:hAnsi="Times New Roman" w:cs="Times New Roman"/>
-          <w:sz w:val="18"/>
-          <w:szCs w:val="18"/>
-          <w:lang w:eastAsia="hu-HU"/>
-        </w:rPr>
-      </w:pPr>
-      <w:r>
-        <w:rPr>
-          <w:rFonts w:ascii="Times New Roman" w:eastAsia="Times New Roman" w:hAnsi="Times New Roman" w:cs="Times New Roman"/>
-          <w:sz w:val="24"/>
-          <w:szCs w:val="24"/>
-          <w:lang w:eastAsia="hu-HU"/>
-        </w:rPr>
-        <w:t xml:space="preserve">A leggyakrabban az 50Ω </w:t>
-      </w:r>
-      <w:proofErr w:type="spellStart"/>
-      <w:r>
-        <w:rPr>
-          <w:rFonts w:ascii="Times New Roman" w:eastAsia="Times New Roman" w:hAnsi="Times New Roman" w:cs="Times New Roman"/>
-          <w:sz w:val="24"/>
-          <w:szCs w:val="24"/>
-          <w:lang w:eastAsia="hu-HU"/>
-        </w:rPr>
-        <w:t>ιs</w:t>
-      </w:r>
-      <w:proofErr w:type="spellEnd"/>
-      <w:r>
-        <w:rPr>
-          <w:rFonts w:ascii="Times New Roman" w:eastAsia="Times New Roman" w:hAnsi="Times New Roman" w:cs="Times New Roman"/>
-          <w:sz w:val="24"/>
-          <w:szCs w:val="24"/>
-          <w:lang w:eastAsia="hu-HU"/>
-        </w:rPr>
-        <w:t xml:space="preserve"> 75Ω hullámellenállási kábelt használnak: az 50Ω -</w:t>
-      </w:r>
-      <w:proofErr w:type="spellStart"/>
-      <w:r>
-        <w:rPr>
-          <w:rFonts w:ascii="Times New Roman" w:eastAsia="Times New Roman" w:hAnsi="Times New Roman" w:cs="Times New Roman"/>
-          <w:sz w:val="24"/>
-          <w:szCs w:val="24"/>
-          <w:lang w:eastAsia="hu-HU"/>
-        </w:rPr>
-        <w:t>ost</w:t>
-      </w:r>
-      <w:proofErr w:type="spellEnd"/>
-      <w:r>
-        <w:rPr>
-          <w:rFonts w:ascii="Times New Roman" w:eastAsia="Times New Roman" w:hAnsi="Times New Roman" w:cs="Times New Roman"/>
-          <w:sz w:val="24"/>
-          <w:szCs w:val="24"/>
-          <w:lang w:eastAsia="hu-HU"/>
-        </w:rPr>
-        <w:t xml:space="preserve"> alapsávú, a 75Ω -</w:t>
-      </w:r>
-      <w:proofErr w:type="spellStart"/>
-      <w:r>
-        <w:rPr>
-          <w:rFonts w:ascii="Times New Roman" w:eastAsia="Times New Roman" w:hAnsi="Times New Roman" w:cs="Times New Roman"/>
-          <w:sz w:val="24"/>
-          <w:szCs w:val="24"/>
-          <w:lang w:eastAsia="hu-HU"/>
-        </w:rPr>
-        <w:t>ost</w:t>
-      </w:r>
-      <w:proofErr w:type="spellEnd"/>
-      <w:r>
-        <w:rPr>
-          <w:rFonts w:ascii="Times New Roman" w:eastAsia="Times New Roman" w:hAnsi="Times New Roman" w:cs="Times New Roman"/>
-          <w:sz w:val="24"/>
-          <w:szCs w:val="24"/>
-          <w:lang w:eastAsia="hu-HU"/>
-        </w:rPr>
-        <w:t xml:space="preserve"> szélessávú hálózatokban. Ez utóbbival azonban alapsávúként is találkozhatunk, főként akkor, ha a hálózat alapsávúként és szélessávúként egyaránt működhet. </w:t>
-      </w:r>
-    </w:p>
-    <w:p>
-      <w:pPr>
-        <w:spacing w:after="0" w:line="240" w:lineRule="auto"/>
-        <w:jc w:val="both"/>
-        <w:textAlignment w:val="baseline"/>
-        <w:rPr>
-          <w:rFonts w:ascii="Times New Roman" w:eastAsia="Times New Roman" w:hAnsi="Times New Roman" w:cs="Times New Roman"/>
-          <w:sz w:val="18"/>
-          <w:szCs w:val="18"/>
-          <w:lang w:eastAsia="hu-HU"/>
-        </w:rPr>
-      </w:pPr>
-      <w:r>
-        <w:rPr>
-          <w:rFonts w:ascii="Times New Roman" w:eastAsia="Times New Roman" w:hAnsi="Times New Roman" w:cs="Times New Roman"/>
-          <w:sz w:val="24"/>
-          <w:szCs w:val="24"/>
-          <w:lang w:eastAsia="hu-HU"/>
-        </w:rPr>
-        <w:t xml:space="preserve">A késleltetési idő a kábel szigetelésének </w:t>
-      </w:r>
-      <w:proofErr w:type="spellStart"/>
-      <w:r>
-        <w:rPr>
-          <w:rFonts w:ascii="Times New Roman" w:eastAsia="Times New Roman" w:hAnsi="Times New Roman" w:cs="Times New Roman"/>
-          <w:sz w:val="24"/>
-          <w:szCs w:val="24"/>
-          <w:lang w:eastAsia="hu-HU"/>
-        </w:rPr>
-        <w:t>permittivitásától</w:t>
-      </w:r>
-      <w:proofErr w:type="spellEnd"/>
-      <w:r>
-        <w:rPr>
-          <w:rFonts w:ascii="Times New Roman" w:eastAsia="Times New Roman" w:hAnsi="Times New Roman" w:cs="Times New Roman"/>
-          <w:sz w:val="24"/>
-          <w:szCs w:val="24"/>
-          <w:lang w:eastAsia="hu-HU"/>
-        </w:rPr>
-        <w:t xml:space="preserve"> (</w:t>
-      </w:r>
-      <w:proofErr w:type="spellStart"/>
-      <w:r>
-        <w:rPr>
-          <w:rFonts w:ascii="Times New Roman" w:eastAsia="Times New Roman" w:hAnsi="Times New Roman" w:cs="Times New Roman"/>
-          <w:sz w:val="24"/>
-          <w:szCs w:val="24"/>
-          <w:lang w:eastAsia="hu-HU"/>
-        </w:rPr>
-        <w:t>dielektromos</w:t>
-      </w:r>
-      <w:proofErr w:type="spellEnd"/>
-      <w:r>
-        <w:rPr>
-          <w:rFonts w:ascii="Times New Roman" w:eastAsia="Times New Roman" w:hAnsi="Times New Roman" w:cs="Times New Roman"/>
-          <w:sz w:val="24"/>
-          <w:szCs w:val="24"/>
-          <w:lang w:eastAsia="hu-HU"/>
-        </w:rPr>
-        <w:t xml:space="preserve"> állandójától) függ. A hálózatok működése szempontjából a nagy késleltetési időhátrányos, ezért csökkentésére törekednek. Igyekeznek minél kisebb </w:t>
-      </w:r>
-      <w:proofErr w:type="spellStart"/>
-      <w:r>
-        <w:rPr>
-          <w:rFonts w:ascii="Times New Roman" w:eastAsia="Times New Roman" w:hAnsi="Times New Roman" w:cs="Times New Roman"/>
-          <w:sz w:val="24"/>
-          <w:szCs w:val="24"/>
-          <w:lang w:eastAsia="hu-HU"/>
-        </w:rPr>
-        <w:t>permittivitású</w:t>
-      </w:r>
-      <w:proofErr w:type="spellEnd"/>
-      <w:r>
-        <w:rPr>
-          <w:rFonts w:ascii="Times New Roman" w:eastAsia="Times New Roman" w:hAnsi="Times New Roman" w:cs="Times New Roman"/>
-          <w:sz w:val="24"/>
-          <w:szCs w:val="24"/>
-          <w:lang w:eastAsia="hu-HU"/>
-        </w:rPr>
-        <w:t xml:space="preserve"> szigetelőanyagot alkalmazni, de ezen túl ezt még az anyag szerkezetének lyukacsossá tételével tovább csökkenthető. </w:t>
+        <w:t>hosszegységre esõ csillapítása </w:t>
+      </w:r>
+    </w:p>
+    <w:p>
+      <w:pPr>
+        <w:spacing w:after="0" w:line="240" w:lineRule="auto"/>
+        <w:jc w:val="both"/>
+        <w:textAlignment w:val="baseline"/>
+        <w:rPr>
+          <w:rFonts w:ascii="Times New Roman" w:eastAsia="Times New Roman" w:hAnsi="Times New Roman" w:cs="Times New Roman"/>
+          <w:sz w:val="18"/>
+          <w:szCs w:val="18"/>
+          <w:lang w:eastAsia="hu-HU"/>
+        </w:rPr>
+      </w:pPr>
+      <w:r>
+        <w:rPr>
+          <w:rFonts w:ascii="Times New Roman" w:eastAsia="Times New Roman" w:hAnsi="Times New Roman" w:cs="Times New Roman"/>
+          <w:sz w:val="24"/>
+          <w:szCs w:val="24"/>
+          <w:lang w:eastAsia="hu-HU"/>
+        </w:rPr>
+        <w:t>A leggyakrabban az 50Ω ιs 75Ω hullámellenállási kábelt használnak: az 50Ω -ost alapsávú, a 75Ω -ost szélessávú hálózatokban. Ez utóbbival azonban alapsávúként is találkozhatunk, főként akkor, ha a hálózat alapsávúként és szélessávúként egyaránt működhet. </w:t>
+      </w:r>
+    </w:p>
+    <w:p>
+      <w:pPr>
+        <w:spacing w:after="0" w:line="240" w:lineRule="auto"/>
+        <w:jc w:val="both"/>
+        <w:textAlignment w:val="baseline"/>
+        <w:rPr>
+          <w:rFonts w:ascii="Times New Roman" w:eastAsia="Times New Roman" w:hAnsi="Times New Roman" w:cs="Times New Roman"/>
+          <w:sz w:val="18"/>
+          <w:szCs w:val="18"/>
+          <w:lang w:eastAsia="hu-HU"/>
+        </w:rPr>
+      </w:pPr>
+      <w:r>
+        <w:rPr>
+          <w:rFonts w:ascii="Times New Roman" w:eastAsia="Times New Roman" w:hAnsi="Times New Roman" w:cs="Times New Roman"/>
+          <w:sz w:val="24"/>
+          <w:szCs w:val="24"/>
+          <w:lang w:eastAsia="hu-HU"/>
+        </w:rPr>
+        <w:t>A késleltetési idő a kábel szigetelésének permittivitásától (dielektromos állandójától) függ. A hálózatok működése szempontjából a nagy késleltetési időhátrányos, ezért csökkentésére törekednek. Igyekeznek minél kisebb permittivitású szigetelőanyagot alkalmazni, de ezen túl ezt még az anyag szerkezetének lyukacsossá tételével tovább csökkenthető. </w:t>
       </w:r>
     </w:p>
     <w:p>
@@ -1696,27 +1132,7 @@
           <w:szCs w:val="24"/>
           <w:lang w:eastAsia="hu-HU"/>
         </w:rPr>
-        <w:t xml:space="preserve">Az alapsávú koaxiális kábeleket leggyakrabban helyi számítógép-hálózatok kialakítására alkalmazzák. Az alapsávú koaxiális kábelek jellemző maximális adatátviteli sebessége 100 </w:t>
-      </w:r>
-      <w:proofErr w:type="spellStart"/>
-      <w:r>
-        <w:rPr>
-          <w:rFonts w:ascii="Times New Roman" w:eastAsia="Times New Roman" w:hAnsi="Times New Roman" w:cs="Times New Roman"/>
-          <w:sz w:val="24"/>
-          <w:szCs w:val="24"/>
-          <w:lang w:eastAsia="hu-HU"/>
-        </w:rPr>
-        <w:t>Mbit</w:t>
-      </w:r>
-      <w:proofErr w:type="spellEnd"/>
-      <w:r>
-        <w:rPr>
-          <w:rFonts w:ascii="Times New Roman" w:eastAsia="Times New Roman" w:hAnsi="Times New Roman" w:cs="Times New Roman"/>
-          <w:sz w:val="24"/>
-          <w:szCs w:val="24"/>
-          <w:lang w:eastAsia="hu-HU"/>
-        </w:rPr>
-        <w:t xml:space="preserve"> /sec 1 Km-es szakaszon. Az átviteli sávszélesség nagymértékben függ a távolságtól. Tehát kisebb távolságon nagyobb sebesség is elérhető. </w:t>
+        <w:t>Az alapsávú koaxiális kábeleket leggyakrabban helyi számítógép-hálózatok kialakítására alkalmazzák. Az alapsávú koaxiális kábelek jellemző maximális adatátviteli sebessége 100 Mbit /sec 1 Km-es szakaszon. Az átviteli sávszélesség nagymértékben függ a távolságtól. Tehát kisebb távolságon nagyobb sebesség is elérhető. </w:t>
       </w:r>
     </w:p>
     <w:p>
@@ -1760,27 +1176,7 @@
           <w:szCs w:val="24"/>
           <w:lang w:eastAsia="hu-HU"/>
         </w:rPr>
-        <w:t>A digitális átviteltechnikában vékony koaxiális kábeleket Ethernet helyi hálózatok kialakításánál használnak. Csatlakozásra BNC dugókat és aljzatokat használnak. Mivel a csatlakozások mindig a kábelezés legkritikusabb pontjai, célszerűbb a biztonságosabb kötést biztosító sajtolt (</w:t>
-      </w:r>
-      <w:proofErr w:type="spellStart"/>
-      <w:r>
-        <w:rPr>
-          <w:rFonts w:ascii="Times New Roman" w:eastAsia="Times New Roman" w:hAnsi="Times New Roman" w:cs="Times New Roman"/>
-          <w:sz w:val="24"/>
-          <w:szCs w:val="24"/>
-          <w:lang w:eastAsia="hu-HU"/>
-        </w:rPr>
-        <w:t>krimpelt</w:t>
-      </w:r>
-      <w:proofErr w:type="spellEnd"/>
-      <w:r>
-        <w:rPr>
-          <w:rFonts w:ascii="Times New Roman" w:eastAsia="Times New Roman" w:hAnsi="Times New Roman" w:cs="Times New Roman"/>
-          <w:sz w:val="24"/>
-          <w:szCs w:val="24"/>
-          <w:lang w:eastAsia="hu-HU"/>
-        </w:rPr>
-        <w:t>) csatlakozók használata, a csavaros vagy forrasztott BNC csatlakozókkal szemben. </w:t>
+        <w:t>A digitális átviteltechnikában vékony koaxiális kábeleket Ethernet helyi hálózatok kialakításánál használnak. Csatlakozásra BNC dugókat és aljzatokat használnak. Mivel a csatlakozások mindig a kábelezés legkritikusabb pontjai, célszerűbb a biztonságosabb kötést biztosító sajtolt (krimpelt) csatlakozók használata, a csavaros vagy forrasztott BNC csatlakozókkal szemben. </w:t>
       </w:r>
     </w:p>
     <w:p>
@@ -1849,27 +1245,7 @@
           <w:szCs w:val="24"/>
           <w:lang w:eastAsia="hu-HU"/>
         </w:rPr>
-        <w:t xml:space="preserve">A másik fajta koaxiális kábelrendszer a </w:t>
-      </w:r>
-      <w:proofErr w:type="spellStart"/>
-      <w:r>
-        <w:rPr>
-          <w:rFonts w:ascii="Times New Roman" w:eastAsia="Times New Roman" w:hAnsi="Times New Roman" w:cs="Times New Roman"/>
-          <w:sz w:val="24"/>
-          <w:szCs w:val="24"/>
-          <w:lang w:eastAsia="hu-HU"/>
-        </w:rPr>
-        <w:t>kábeltelevíziózás</w:t>
-      </w:r>
-      <w:proofErr w:type="spellEnd"/>
-      <w:r>
-        <w:rPr>
-          <w:rFonts w:ascii="Times New Roman" w:eastAsia="Times New Roman" w:hAnsi="Times New Roman" w:cs="Times New Roman"/>
-          <w:sz w:val="24"/>
-          <w:szCs w:val="24"/>
-          <w:lang w:eastAsia="hu-HU"/>
-        </w:rPr>
-        <w:t xml:space="preserve"> szabványos kábelein keresztüli analóg átvitelt teszi lehetővé. Mivel ezek a szélessávú hálózatok a szabványos kábeltelevíziós technikát használják, ezért az analóg jelátvitelnek megfelelően — amely sokkal kevésbé kritikus, mint a digitális — a kábelek közel 100 km-es távolságig 300 MHz-es jelek átvitelére alkalmasak. Digitális jelek analóg hálózaton keresztül átviteléhez minden interfésznek tartalmaznia kell egy konvertert, amely a kimenő digitális jeleket analóg jelekké, és a bemenő </w:t>
+        <w:t xml:space="preserve">A másik fajta koaxiális kábelrendszer a kábeltelevíziózás szabványos kábelein keresztüli analóg átvitelt teszi lehetővé. Mivel ezek a szélessávú hálózatok a szabványos kábeltelevíziós technikát használják, ezért az analóg jelátvitelnek megfelelően — amely sokkal kevésbé kritikus, mint a digitális — a kábelek közel 100 km-es távolságig 300 MHz-es jelek átvitelére alkalmasak. Digitális jelek analóg hálózaton keresztül átviteléhez minden interfésznek tartalmaznia kell egy konvertert, amely a kimenő digitális jeleket analóg jelekké, és a bemenő </w:t>
       </w:r>
       <w:r>
         <w:rPr>
@@ -1879,47 +1255,7 @@
           <w:lang w:eastAsia="hu-HU"/>
         </w:rPr>
         <w:lastRenderedPageBreak/>
-        <w:t xml:space="preserve">analóg jeleket digitális jelekké alakítja. Egy 300 MHz-es kábel tipikusan 150 </w:t>
-      </w:r>
-      <w:proofErr w:type="spellStart"/>
-      <w:r>
-        <w:rPr>
-          <w:rFonts w:ascii="Times New Roman" w:eastAsia="Times New Roman" w:hAnsi="Times New Roman" w:cs="Times New Roman"/>
-          <w:sz w:val="24"/>
-          <w:szCs w:val="24"/>
-          <w:lang w:eastAsia="hu-HU"/>
-        </w:rPr>
-        <w:t>Mbit</w:t>
-      </w:r>
-      <w:proofErr w:type="spellEnd"/>
-      <w:r>
-        <w:rPr>
-          <w:rFonts w:ascii="Times New Roman" w:eastAsia="Times New Roman" w:hAnsi="Times New Roman" w:cs="Times New Roman"/>
-          <w:sz w:val="24"/>
-          <w:szCs w:val="24"/>
-          <w:lang w:eastAsia="hu-HU"/>
-        </w:rPr>
-        <w:t>/s-</w:t>
-      </w:r>
-      <w:proofErr w:type="spellStart"/>
-      <w:r>
-        <w:rPr>
-          <w:rFonts w:ascii="Times New Roman" w:eastAsia="Times New Roman" w:hAnsi="Times New Roman" w:cs="Times New Roman"/>
-          <w:sz w:val="24"/>
-          <w:szCs w:val="24"/>
-          <w:lang w:eastAsia="hu-HU"/>
-        </w:rPr>
-        <w:t>os</w:t>
-      </w:r>
-      <w:proofErr w:type="spellEnd"/>
-      <w:r>
-        <w:rPr>
-          <w:rFonts w:ascii="Times New Roman" w:eastAsia="Times New Roman" w:hAnsi="Times New Roman" w:cs="Times New Roman"/>
-          <w:sz w:val="24"/>
-          <w:szCs w:val="24"/>
-          <w:lang w:eastAsia="hu-HU"/>
-        </w:rPr>
-        <w:t xml:space="preserve"> adatátvitelt tesz lehetővé.  </w:t>
+        <w:t>analóg jeleket digitális jelekké alakítja. Egy 300 MHz-es kábel tipikusan 150 Mbit/s-os adatátvitelt tesz lehetővé.  </w:t>
       </w:r>
     </w:p>
     <w:p>
@@ -2027,6 +1363,15 @@
         </w:rPr>
         <w:t>FTP</w:t>
       </w:r>
+      <w:r>
+        <w:rPr>
+          <w:rFonts w:ascii="Times New Roman" w:eastAsia="Times New Roman" w:hAnsi="Times New Roman" w:cs="Times New Roman"/>
+          <w:sz w:val="24"/>
+          <w:szCs w:val="24"/>
+          <w:lang w:eastAsia="hu-HU"/>
+        </w:rPr>
+        <w:t xml:space="preserve"> (Foil-Shielded Twisted Pair)</w:t>
+      </w:r>
     </w:p>
     <w:p>
       <w:pPr>
@@ -2054,6 +1399,15 @@
         </w:rPr>
         <w:t>UTP</w:t>
       </w:r>
+      <w:r>
+        <w:rPr>
+          <w:rFonts w:ascii="Times New Roman" w:eastAsia="Times New Roman" w:hAnsi="Times New Roman" w:cs="Times New Roman"/>
+          <w:sz w:val="24"/>
+          <w:szCs w:val="24"/>
+          <w:lang w:eastAsia="hu-HU"/>
+        </w:rPr>
+        <w:t xml:space="preserve"> (Unshielded Twisted Pair)</w:t>
+      </w:r>
     </w:p>
     <w:p>
       <w:pPr>
@@ -2164,27 +1518,7 @@
           <w:szCs w:val="24"/>
           <w:lang w:eastAsia="hu-HU"/>
         </w:rPr>
-        <w:t xml:space="preserve">Kábelek </w:t>
-      </w:r>
-      <w:proofErr w:type="spellStart"/>
-      <w:r>
-        <w:rPr>
-          <w:rFonts w:ascii="Times New Roman" w:eastAsia="Times New Roman" w:hAnsi="Times New Roman" w:cs="Times New Roman"/>
-          <w:sz w:val="24"/>
-          <w:szCs w:val="24"/>
-          <w:lang w:eastAsia="hu-HU"/>
-        </w:rPr>
-        <w:t>csatlakozói</w:t>
-      </w:r>
-      <w:proofErr w:type="spellEnd"/>
-      <w:r>
-        <w:rPr>
-          <w:rFonts w:ascii="Times New Roman" w:eastAsia="Times New Roman" w:hAnsi="Times New Roman" w:cs="Times New Roman"/>
-          <w:sz w:val="24"/>
-          <w:szCs w:val="24"/>
-          <w:lang w:eastAsia="hu-HU"/>
-        </w:rPr>
-        <w:t> </w:t>
+        <w:t>Kábelek csatlakozói </w:t>
       </w:r>
     </w:p>
     <w:p>
@@ -2348,6 +1682,33 @@
         </w:rPr>
         <w:t>BNC</w:t>
       </w:r>
+    </w:p>
+    <w:p>
+      <w:pPr>
+        <w:pStyle w:val="Listaszerbekezds"/>
+        <w:numPr>
+          <w:ilvl w:val="0"/>
+          <w:numId w:val="24"/>
+        </w:numPr>
+        <w:spacing w:after="0" w:line="240" w:lineRule="auto"/>
+        <w:jc w:val="both"/>
+        <w:textAlignment w:val="baseline"/>
+        <w:rPr>
+          <w:rFonts w:ascii="Times New Roman" w:eastAsia="Times New Roman" w:hAnsi="Times New Roman" w:cs="Times New Roman"/>
+          <w:sz w:val="18"/>
+          <w:szCs w:val="18"/>
+          <w:lang w:eastAsia="hu-HU"/>
+        </w:rPr>
+      </w:pPr>
+      <w:r>
+        <w:rPr>
+          <w:rFonts w:ascii="Times New Roman" w:eastAsia="Times New Roman" w:hAnsi="Times New Roman" w:cs="Times New Roman"/>
+          <w:sz w:val="18"/>
+          <w:szCs w:val="18"/>
+          <w:lang w:eastAsia="hu-HU"/>
+        </w:rPr>
+        <w:t>RJ45</w:t>
+      </w:r>
       <w:bookmarkStart w:id="0" w:name="_GoBack"/>
       <w:bookmarkEnd w:id="0"/>
     </w:p>
@@ -2358,8 +1719,168 @@
         <w:textAlignment w:val="baseline"/>
         <w:rPr>
           <w:rFonts w:ascii="Times New Roman" w:eastAsia="Times New Roman" w:hAnsi="Times New Roman" w:cs="Times New Roman"/>
-          <w:sz w:val="18"/>
-          <w:szCs w:val="18"/>
+          <w:sz w:val="24"/>
+          <w:szCs w:val="24"/>
+          <w:lang w:eastAsia="hu-HU"/>
+        </w:rPr>
+      </w:pPr>
+    </w:p>
+    <w:p>
+      <w:pPr>
+        <w:spacing w:after="0" w:line="240" w:lineRule="auto"/>
+        <w:jc w:val="both"/>
+        <w:textAlignment w:val="baseline"/>
+        <w:rPr>
+          <w:rFonts w:ascii="Times New Roman" w:eastAsia="Times New Roman" w:hAnsi="Times New Roman" w:cs="Times New Roman"/>
+          <w:sz w:val="24"/>
+          <w:szCs w:val="24"/>
+          <w:lang w:eastAsia="hu-HU"/>
+        </w:rPr>
+      </w:pPr>
+    </w:p>
+    <w:p>
+      <w:pPr>
+        <w:spacing w:after="0" w:line="240" w:lineRule="auto"/>
+        <w:jc w:val="both"/>
+        <w:textAlignment w:val="baseline"/>
+        <w:rPr>
+          <w:rFonts w:ascii="Times New Roman" w:eastAsia="Times New Roman" w:hAnsi="Times New Roman" w:cs="Times New Roman"/>
+          <w:sz w:val="24"/>
+          <w:szCs w:val="24"/>
+          <w:lang w:eastAsia="hu-HU"/>
+        </w:rPr>
+      </w:pPr>
+      <w:r>
+        <w:rPr>
+          <w:rFonts w:ascii="Times New Roman" w:eastAsia="Times New Roman" w:hAnsi="Times New Roman" w:cs="Times New Roman"/>
+          <w:sz w:val="24"/>
+          <w:szCs w:val="24"/>
+          <w:lang w:eastAsia="hu-HU"/>
+        </w:rPr>
+        <w:t>Kábelfajták</w:t>
+      </w:r>
+    </w:p>
+    <w:p>
+      <w:pPr>
+        <w:pStyle w:val="Listaszerbekezds"/>
+        <w:numPr>
+          <w:ilvl w:val="0"/>
+          <w:numId w:val="25"/>
+        </w:numPr>
+        <w:spacing w:after="0" w:line="240" w:lineRule="auto"/>
+        <w:jc w:val="both"/>
+        <w:textAlignment w:val="baseline"/>
+        <w:rPr>
+          <w:rFonts w:ascii="Times New Roman" w:eastAsia="Times New Roman" w:hAnsi="Times New Roman" w:cs="Times New Roman"/>
+          <w:sz w:val="24"/>
+          <w:szCs w:val="24"/>
+          <w:lang w:eastAsia="hu-HU"/>
+        </w:rPr>
+      </w:pPr>
+      <w:r>
+        <w:rPr>
+          <w:rFonts w:ascii="Times New Roman" w:eastAsia="Times New Roman" w:hAnsi="Times New Roman" w:cs="Times New Roman"/>
+          <w:sz w:val="24"/>
+          <w:szCs w:val="24"/>
+          <w:lang w:eastAsia="hu-HU"/>
+        </w:rPr>
+        <w:t>Lengő kábel</w:t>
+      </w:r>
+    </w:p>
+    <w:p>
+      <w:pPr>
+        <w:pStyle w:val="Listaszerbekezds"/>
+        <w:numPr>
+          <w:ilvl w:val="0"/>
+          <w:numId w:val="25"/>
+        </w:numPr>
+        <w:spacing w:after="0" w:line="240" w:lineRule="auto"/>
+        <w:jc w:val="both"/>
+        <w:textAlignment w:val="baseline"/>
+        <w:rPr>
+          <w:rFonts w:ascii="Times New Roman" w:eastAsia="Times New Roman" w:hAnsi="Times New Roman" w:cs="Times New Roman"/>
+          <w:sz w:val="24"/>
+          <w:szCs w:val="24"/>
+          <w:lang w:eastAsia="hu-HU"/>
+        </w:rPr>
+      </w:pPr>
+      <w:r>
+        <w:rPr>
+          <w:rFonts w:ascii="Times New Roman" w:eastAsia="Times New Roman" w:hAnsi="Times New Roman" w:cs="Times New Roman"/>
+          <w:sz w:val="24"/>
+          <w:szCs w:val="24"/>
+          <w:lang w:eastAsia="hu-HU"/>
+        </w:rPr>
+        <w:t>Falkábel</w:t>
+      </w:r>
+    </w:p>
+    <w:p>
+      <w:pPr>
+        <w:pStyle w:val="Listaszerbekezds"/>
+        <w:numPr>
+          <w:ilvl w:val="0"/>
+          <w:numId w:val="25"/>
+        </w:numPr>
+        <w:spacing w:after="0" w:line="240" w:lineRule="auto"/>
+        <w:jc w:val="both"/>
+        <w:textAlignment w:val="baseline"/>
+        <w:rPr>
+          <w:rFonts w:ascii="Times New Roman" w:eastAsia="Times New Roman" w:hAnsi="Times New Roman" w:cs="Times New Roman"/>
+          <w:sz w:val="24"/>
+          <w:szCs w:val="24"/>
+          <w:lang w:eastAsia="hu-HU"/>
+        </w:rPr>
+      </w:pPr>
+      <w:r>
+        <w:rPr>
+          <w:rFonts w:ascii="Times New Roman" w:eastAsia="Times New Roman" w:hAnsi="Times New Roman" w:cs="Times New Roman"/>
+          <w:sz w:val="24"/>
+          <w:szCs w:val="24"/>
+          <w:lang w:eastAsia="hu-HU"/>
+        </w:rPr>
+        <w:t>Patchkábel (átkötő kábel)</w:t>
+      </w:r>
+    </w:p>
+    <w:p>
+      <w:pPr>
+        <w:pStyle w:val="Listaszerbekezds"/>
+        <w:numPr>
+          <w:ilvl w:val="0"/>
+          <w:numId w:val="25"/>
+        </w:numPr>
+        <w:spacing w:after="0" w:line="240" w:lineRule="auto"/>
+        <w:jc w:val="both"/>
+        <w:textAlignment w:val="baseline"/>
+        <w:rPr>
+          <w:rFonts w:ascii="Times New Roman" w:eastAsia="Times New Roman" w:hAnsi="Times New Roman" w:cs="Times New Roman"/>
+          <w:sz w:val="24"/>
+          <w:szCs w:val="24"/>
+          <w:lang w:eastAsia="hu-HU"/>
+        </w:rPr>
+      </w:pPr>
+    </w:p>
+    <w:p>
+      <w:pPr>
+        <w:spacing w:after="0" w:line="240" w:lineRule="auto"/>
+        <w:jc w:val="both"/>
+        <w:textAlignment w:val="baseline"/>
+        <w:rPr>
+          <w:rFonts w:ascii="Times New Roman" w:eastAsia="Times New Roman" w:hAnsi="Times New Roman" w:cs="Times New Roman"/>
+          <w:sz w:val="24"/>
+          <w:szCs w:val="24"/>
+          <w:lang w:eastAsia="hu-HU"/>
+        </w:rPr>
+      </w:pPr>
+    </w:p>
+    <w:p>
+      <w:pPr>
+        <w:spacing w:after="0" w:line="240" w:lineRule="auto"/>
+        <w:jc w:val="both"/>
+        <w:textAlignment w:val="baseline"/>
+        <w:rPr>
+          <w:rFonts w:ascii="Times New Roman" w:eastAsia="Times New Roman" w:hAnsi="Times New Roman" w:cs="Times New Roman"/>
+          <w:sz w:val="24"/>
+          <w:szCs w:val="24"/>
           <w:lang w:eastAsia="hu-HU"/>
         </w:rPr>
       </w:pPr>
@@ -2698,7 +2219,17 @@
           <w:szCs w:val="24"/>
           <w:lang w:eastAsia="hu-HU"/>
         </w:rPr>
-        <w:t>A fényérzékelő egy fotótranzisztor vagy fotodióda, amelyek vezetési képessége a rájuk eső fény hatására megváltozik. Az átviteli közeg egyik oldalára fényforrást kapcsolva a közeg másik oldalán elhelyezett fényérzékelő a fényforrás jeleinek megfelelően változtatja az vezetőképességét. Az elektronikában használt optikai kapu működése jól illusztrálja a működési elvet: A fotodiódára az RD ellenálláson keresztül kapcsolt pozitív feszültség a diódát nyitja, az átfolyó áram hatására fényt bocsát ki. Az átviteli közegen (ami esetünkben egy átlátszó műanyag) a fény átjutva az FT tranzisztort kinyitja és a felső pontjának feszültsége közel nulla lesz. </w:t>
+        <w:t xml:space="preserve">A fényérzékelő egy fotótranzisztor vagy fotodióda, amelyek vezetési képessége a rájuk eső fény hatására megváltozik. Az átviteli közeg egyik oldalára fényforrást kapcsolva a közeg másik oldalán elhelyezett fényérzékelő a fényforrás jeleinek megfelelően változtatja az vezetőképességét. Az elektronikában használt optikai kapu működése jól illusztrálja a működési elvet: A fotodiódára az RD ellenálláson keresztül kapcsolt pozitív feszültség a diódát nyitja, az átfolyó áram hatására fényt bocsát ki. Az átviteli közegen (ami esetünkben egy </w:t>
+      </w:r>
+      <w:r>
+        <w:rPr>
+          <w:rFonts w:ascii="Times New Roman" w:eastAsia="Times New Roman" w:hAnsi="Times New Roman" w:cs="Times New Roman"/>
+          <w:sz w:val="24"/>
+          <w:szCs w:val="24"/>
+          <w:lang w:eastAsia="hu-HU"/>
+        </w:rPr>
+        <w:lastRenderedPageBreak/>
+        <w:t>átlátszó műanyag) a fény átjutva az FT tranzisztort kinyitja és a felső pontjának feszültsége közel nulla lesz. </w:t>
       </w:r>
     </w:p>
     <w:p>
@@ -2791,27 +2322,7 @@
           <w:szCs w:val="24"/>
           <w:lang w:eastAsia="hu-HU"/>
         </w:rPr>
-        <w:t xml:space="preserve">Az, hogy ez a módszer nagyobb távolságokon is </w:t>
-      </w:r>
-      <w:proofErr w:type="gramStart"/>
-      <w:r>
-        <w:rPr>
-          <w:rFonts w:ascii="Times New Roman" w:eastAsia="Times New Roman" w:hAnsi="Times New Roman" w:cs="Times New Roman"/>
-          <w:sz w:val="24"/>
-          <w:szCs w:val="24"/>
-          <w:lang w:eastAsia="hu-HU"/>
-        </w:rPr>
-        <w:t>működjön</w:t>
-      </w:r>
-      <w:proofErr w:type="gramEnd"/>
-      <w:r>
-        <w:rPr>
-          <w:rFonts w:ascii="Times New Roman" w:eastAsia="Times New Roman" w:hAnsi="Times New Roman" w:cs="Times New Roman"/>
-          <w:sz w:val="24"/>
-          <w:szCs w:val="24"/>
-          <w:lang w:eastAsia="hu-HU"/>
-        </w:rPr>
-        <w:t xml:space="preserve"> átviteli közegként vékony üvegszálat kell alkalmazni és a fényveszteségeket minimálisra kell csökkenteni. </w:t>
+        <w:t>Az, hogy ez a módszer nagyobb távolságokon is működjön átviteli közegként vékony üvegszálat kell alkalmazni és a fényveszteségeket minimálisra kell csökkenteni. </w:t>
       </w:r>
     </w:p>
     <w:p>
@@ -2887,7 +2398,6 @@
           <w:szCs w:val="24"/>
           <w:lang w:eastAsia="hu-HU"/>
         </w:rPr>
-        <w:lastRenderedPageBreak/>
         <w:t>a közegben létrejövő csillapítás </w:t>
       </w:r>
     </w:p>
@@ -2937,69 +2447,29 @@
           <w:szCs w:val="24"/>
           <w:lang w:eastAsia="hu-HU"/>
         </w:rPr>
-        <w:t xml:space="preserve">Az első hatás a határfelületek gondos összeillesztésével minimálisra csökkenhető. </w:t>
-      </w:r>
-      <w:proofErr w:type="spellStart"/>
-      <w:r>
-        <w:rPr>
-          <w:rFonts w:ascii="Times New Roman" w:eastAsia="Times New Roman" w:hAnsi="Times New Roman" w:cs="Times New Roman"/>
-          <w:sz w:val="24"/>
-          <w:szCs w:val="24"/>
-          <w:lang w:eastAsia="hu-HU"/>
-        </w:rPr>
-        <w:t>Döntõ</w:t>
-      </w:r>
-      <w:proofErr w:type="spellEnd"/>
-      <w:r>
-        <w:rPr>
-          <w:rFonts w:ascii="Times New Roman" w:eastAsia="Times New Roman" w:hAnsi="Times New Roman" w:cs="Times New Roman"/>
-          <w:sz w:val="24"/>
-          <w:szCs w:val="24"/>
-          <w:lang w:eastAsia="hu-HU"/>
-        </w:rPr>
-        <w:t xml:space="preserve"> jelentőségű az a tény, hogy a csillapítás nem az üveg alapvető tulajdonsága, hanem azt az üvegben lévő szennyeződések okozzák. A csillapítás megfelelő anyagválasztással minimalizálható. </w:t>
-      </w:r>
-    </w:p>
-    <w:p>
-      <w:pPr>
-        <w:spacing w:after="0" w:line="240" w:lineRule="auto"/>
-        <w:jc w:val="both"/>
-        <w:textAlignment w:val="baseline"/>
-        <w:rPr>
-          <w:rFonts w:ascii="Times New Roman" w:eastAsia="Times New Roman" w:hAnsi="Times New Roman" w:cs="Times New Roman"/>
-          <w:sz w:val="18"/>
-          <w:szCs w:val="18"/>
-          <w:lang w:eastAsia="hu-HU"/>
-        </w:rPr>
-      </w:pPr>
-      <w:r>
-        <w:rPr>
-          <w:rFonts w:ascii="Times New Roman" w:eastAsia="Times New Roman" w:hAnsi="Times New Roman" w:cs="Times New Roman"/>
-          <w:sz w:val="24"/>
-          <w:szCs w:val="24"/>
-          <w:lang w:eastAsia="hu-HU"/>
-        </w:rPr>
-        <w:t>A közeg határfelületén való átlépés megakadályozására a megoldás az optikában jól ismert teljes visszaverődés jelensége. Ha a közeg határfelületére érkező fénysugár beesési szöge elér egy kritikus értéket, akkor a fénysugár már nem lép ki a levegőbe, hanem visszaverődik az üvegbe. Az üvegszálban az adóból kibocsátott számos fénysugár fog ide-oda verődni, az ilyen optikai szálakat </w:t>
-      </w:r>
-      <w:proofErr w:type="spellStart"/>
-      <w:r>
-        <w:rPr>
-          <w:rFonts w:ascii="Times New Roman" w:eastAsia="Times New Roman" w:hAnsi="Times New Roman" w:cs="Times New Roman"/>
-          <w:sz w:val="24"/>
-          <w:szCs w:val="24"/>
-          <w:lang w:eastAsia="hu-HU"/>
-        </w:rPr>
-        <w:t>többmódusú</w:t>
-      </w:r>
-      <w:proofErr w:type="spellEnd"/>
-      <w:r>
-        <w:rPr>
-          <w:rFonts w:ascii="Times New Roman" w:eastAsia="Times New Roman" w:hAnsi="Times New Roman" w:cs="Times New Roman"/>
-          <w:sz w:val="24"/>
-          <w:szCs w:val="24"/>
-          <w:lang w:eastAsia="hu-HU"/>
-        </w:rPr>
-        <w:t xml:space="preserve"> üvegszálnak nevezik. </w:t>
+        <w:t>Az első hatás a határfelületek gondos összeillesztésével minimálisra csökkenhető. Döntõ jelentőségű az a tény, hogy a csillapítás nem az üveg alapvető tulajdonsága, hanem azt az üvegben lévő szennyeződések okozzák. A csillapítás megfelelő anyagválasztással minimalizálható. </w:t>
+      </w:r>
+    </w:p>
+    <w:p>
+      <w:pPr>
+        <w:spacing w:after="0" w:line="240" w:lineRule="auto"/>
+        <w:jc w:val="both"/>
+        <w:textAlignment w:val="baseline"/>
+        <w:rPr>
+          <w:rFonts w:ascii="Times New Roman" w:eastAsia="Times New Roman" w:hAnsi="Times New Roman" w:cs="Times New Roman"/>
+          <w:sz w:val="18"/>
+          <w:szCs w:val="18"/>
+          <w:lang w:eastAsia="hu-HU"/>
+        </w:rPr>
+      </w:pPr>
+      <w:r>
+        <w:rPr>
+          <w:rFonts w:ascii="Times New Roman" w:eastAsia="Times New Roman" w:hAnsi="Times New Roman" w:cs="Times New Roman"/>
+          <w:sz w:val="24"/>
+          <w:szCs w:val="24"/>
+          <w:lang w:eastAsia="hu-HU"/>
+        </w:rPr>
+        <w:t>A közeg határfelületén való átlépés megakadályozására a megoldás az optikában jól ismert teljes visszaverődés jelensége. Ha a közeg határfelületére érkező fénysugár beesési szöge elér egy kritikus értéket, akkor a fénysugár már nem lép ki a levegőbe, hanem visszaverődik az üvegbe. Az üvegszálban az adóból kibocsátott számos fénysugár fog ide-oda verődni, az ilyen optikai szálakat többmódusú üvegszálnak nevezik. </w:t>
       </w:r>
     </w:p>
     <w:p>
@@ -3043,69 +2513,29 @@
           <w:szCs w:val="24"/>
           <w:lang w:eastAsia="hu-HU"/>
         </w:rPr>
-        <w:t>Ha azonban a szál átmérőjét a fény hullámhosszára csökkentjük, akkor a fénysugár már verődés nélkül terjed. Ez az </w:t>
-      </w:r>
-      <w:proofErr w:type="spellStart"/>
-      <w:r>
-        <w:rPr>
-          <w:rFonts w:ascii="Times New Roman" w:eastAsia="Times New Roman" w:hAnsi="Times New Roman" w:cs="Times New Roman"/>
-          <w:sz w:val="24"/>
-          <w:szCs w:val="24"/>
-          <w:lang w:eastAsia="hu-HU"/>
-        </w:rPr>
-        <w:t>egymódusú</w:t>
-      </w:r>
-      <w:proofErr w:type="spellEnd"/>
-      <w:r>
-        <w:rPr>
-          <w:rFonts w:ascii="Times New Roman" w:eastAsia="Times New Roman" w:hAnsi="Times New Roman" w:cs="Times New Roman"/>
-          <w:sz w:val="24"/>
-          <w:szCs w:val="24"/>
-          <w:lang w:eastAsia="hu-HU"/>
-        </w:rPr>
-        <w:t xml:space="preserve"> üvegszál.  </w:t>
-      </w:r>
-    </w:p>
-    <w:p>
-      <w:pPr>
-        <w:spacing w:after="0" w:line="240" w:lineRule="auto"/>
-        <w:jc w:val="both"/>
-        <w:textAlignment w:val="baseline"/>
-        <w:rPr>
-          <w:rFonts w:ascii="Times New Roman" w:eastAsia="Times New Roman" w:hAnsi="Times New Roman" w:cs="Times New Roman"/>
-          <w:sz w:val="18"/>
-          <w:szCs w:val="18"/>
-          <w:lang w:eastAsia="hu-HU"/>
-        </w:rPr>
-      </w:pPr>
-      <w:r>
-        <w:rPr>
-          <w:rFonts w:ascii="Times New Roman" w:eastAsia="Times New Roman" w:hAnsi="Times New Roman" w:cs="Times New Roman"/>
-          <w:sz w:val="24"/>
-          <w:szCs w:val="24"/>
-          <w:lang w:eastAsia="hu-HU"/>
-        </w:rPr>
-        <w:t xml:space="preserve">Jelenleg a nagytávolságú összeköttetésben általában 0.2-2 db/km </w:t>
-      </w:r>
-      <w:proofErr w:type="spellStart"/>
-      <w:r>
-        <w:rPr>
-          <w:rFonts w:ascii="Times New Roman" w:eastAsia="Times New Roman" w:hAnsi="Times New Roman" w:cs="Times New Roman"/>
-          <w:sz w:val="24"/>
-          <w:szCs w:val="24"/>
-          <w:lang w:eastAsia="hu-HU"/>
-        </w:rPr>
-        <w:t>csillapítású</w:t>
-      </w:r>
-      <w:proofErr w:type="spellEnd"/>
-      <w:r>
-        <w:rPr>
-          <w:rFonts w:ascii="Times New Roman" w:eastAsia="Times New Roman" w:hAnsi="Times New Roman" w:cs="Times New Roman"/>
-          <w:sz w:val="24"/>
-          <w:szCs w:val="24"/>
-          <w:lang w:eastAsia="hu-HU"/>
-        </w:rPr>
-        <w:t xml:space="preserve"> fényvezető szálakat használnak, amelyek legfeljebb 20-100 km távolság közbenső nélküli áthidalását teszik lehetővé. </w:t>
+        <w:t>Ha azonban a szál átmérőjét a fény hullámhosszára csökkentjük, akkor a fénysugár már verődés nélkül terjed. Ez az egymódusú üvegszál.  </w:t>
+      </w:r>
+    </w:p>
+    <w:p>
+      <w:pPr>
+        <w:spacing w:after="0" w:line="240" w:lineRule="auto"/>
+        <w:jc w:val="both"/>
+        <w:textAlignment w:val="baseline"/>
+        <w:rPr>
+          <w:rFonts w:ascii="Times New Roman" w:eastAsia="Times New Roman" w:hAnsi="Times New Roman" w:cs="Times New Roman"/>
+          <w:sz w:val="18"/>
+          <w:szCs w:val="18"/>
+          <w:lang w:eastAsia="hu-HU"/>
+        </w:rPr>
+      </w:pPr>
+      <w:r>
+        <w:rPr>
+          <w:rFonts w:ascii="Times New Roman" w:eastAsia="Times New Roman" w:hAnsi="Times New Roman" w:cs="Times New Roman"/>
+          <w:sz w:val="24"/>
+          <w:szCs w:val="24"/>
+          <w:lang w:eastAsia="hu-HU"/>
+        </w:rPr>
+        <w:t>Jelenleg a nagytávolságú összeköttetésben általában 0.2-2 db/km csillapítású fényvezető szálakat használnak, amelyek legfeljebb 20-100 km távolság közbenső nélküli áthidalását teszik lehetővé. </w:t>
       </w:r>
     </w:p>
     <w:p>
@@ -3149,47 +2579,7 @@
           <w:szCs w:val="24"/>
           <w:lang w:eastAsia="hu-HU"/>
         </w:rPr>
-        <w:t>A hagyományos rézvezetékeket tartalmazó kábel és a fénykábel konstrukciós követelményei között az alapvető különbség az, hogy míg a rézvezetéknél nagy, 15%-</w:t>
-      </w:r>
-      <w:proofErr w:type="spellStart"/>
-      <w:r>
-        <w:rPr>
-          <w:rFonts w:ascii="Times New Roman" w:eastAsia="Times New Roman" w:hAnsi="Times New Roman" w:cs="Times New Roman"/>
-          <w:sz w:val="24"/>
-          <w:szCs w:val="24"/>
-          <w:lang w:eastAsia="hu-HU"/>
-        </w:rPr>
-        <w:t>os</w:t>
-      </w:r>
-      <w:proofErr w:type="spellEnd"/>
-      <w:r>
-        <w:rPr>
-          <w:rFonts w:ascii="Times New Roman" w:eastAsia="Times New Roman" w:hAnsi="Times New Roman" w:cs="Times New Roman"/>
-          <w:sz w:val="24"/>
-          <w:szCs w:val="24"/>
-          <w:lang w:eastAsia="hu-HU"/>
-        </w:rPr>
-        <w:t xml:space="preserve"> nyújtás is megengedhető, addig a kvarcüveg esetében az 1%-</w:t>
-      </w:r>
-      <w:proofErr w:type="spellStart"/>
-      <w:r>
-        <w:rPr>
-          <w:rFonts w:ascii="Times New Roman" w:eastAsia="Times New Roman" w:hAnsi="Times New Roman" w:cs="Times New Roman"/>
-          <w:sz w:val="24"/>
-          <w:szCs w:val="24"/>
-          <w:lang w:eastAsia="hu-HU"/>
-        </w:rPr>
-        <w:t>os</w:t>
-      </w:r>
-      <w:proofErr w:type="spellEnd"/>
-      <w:r>
-        <w:rPr>
-          <w:rFonts w:ascii="Times New Roman" w:eastAsia="Times New Roman" w:hAnsi="Times New Roman" w:cs="Times New Roman"/>
-          <w:sz w:val="24"/>
-          <w:szCs w:val="24"/>
-          <w:lang w:eastAsia="hu-HU"/>
-        </w:rPr>
-        <w:t xml:space="preserve"> nyújtás is idő előtti öregedéshez, mikro-repedésekhez, esetleg törésekhez vezethet, ezért elsődleges követelmény a fénykábel szálainak tehermentesítése. </w:t>
+        <w:t>A hagyományos rézvezetékeket tartalmazó kábel és a fénykábel konstrukciós követelményei között az alapvető különbség az, hogy míg a rézvezetéknél nagy, 15%-os nyújtás is megengedhető, addig a kvarcüveg esetében az 1%-os nyújtás is idő előtti öregedéshez, mikro-repedésekhez, esetleg törésekhez vezethet, ezért elsődleges követelmény a fénykábel szálainak tehermentesítése. </w:t>
       </w:r>
     </w:p>
     <w:p>
@@ -3419,245 +2809,44 @@
           <w:szCs w:val="24"/>
           <w:lang w:eastAsia="hu-HU"/>
         </w:rPr>
-        <w:t>Az Infravörös (IR) kommunikáció viszonylag alacsony energiaszintű, és jelei nem képesek áthatolni falakon vagy egyéb akadályokon. Ennek ellenére gyakran használják olyan eszközök közötti kapcsolat létrehozására és adatmozgatásra, mint személyes digitális titkár (PDA) és PC-k. Az eszközök közötti információcseréhez az IR egy infravörös közvetlen hozzáférésként (</w:t>
-      </w:r>
-      <w:proofErr w:type="spellStart"/>
-      <w:r>
-        <w:rPr>
-          <w:rFonts w:ascii="Times New Roman" w:eastAsia="Times New Roman" w:hAnsi="Times New Roman" w:cs="Times New Roman"/>
-          <w:sz w:val="24"/>
-          <w:szCs w:val="24"/>
-          <w:lang w:eastAsia="hu-HU"/>
-        </w:rPr>
-        <w:t>IrDA</w:t>
-      </w:r>
-      <w:proofErr w:type="spellEnd"/>
-      <w:r>
-        <w:rPr>
-          <w:rFonts w:ascii="Times New Roman" w:eastAsia="Times New Roman" w:hAnsi="Times New Roman" w:cs="Times New Roman"/>
-          <w:sz w:val="24"/>
-          <w:szCs w:val="24"/>
-          <w:lang w:eastAsia="hu-HU"/>
-        </w:rPr>
-        <w:t xml:space="preserve">) ismert különleges kommunikációs </w:t>
-      </w:r>
-      <w:proofErr w:type="spellStart"/>
-      <w:r>
-        <w:rPr>
-          <w:rFonts w:ascii="Times New Roman" w:eastAsia="Times New Roman" w:hAnsi="Times New Roman" w:cs="Times New Roman"/>
-          <w:sz w:val="24"/>
-          <w:szCs w:val="24"/>
-          <w:lang w:eastAsia="hu-HU"/>
-        </w:rPr>
-        <w:t>portot</w:t>
-      </w:r>
-      <w:proofErr w:type="spellEnd"/>
-      <w:r>
-        <w:rPr>
-          <w:rFonts w:ascii="Times New Roman" w:eastAsia="Times New Roman" w:hAnsi="Times New Roman" w:cs="Times New Roman"/>
-          <w:sz w:val="24"/>
-          <w:szCs w:val="24"/>
-          <w:lang w:eastAsia="hu-HU"/>
-        </w:rPr>
-        <w:t xml:space="preserve"> használ. Az IR csak pont-pont típusú kapcsolatot tesz lehetővé. Gyakran IR-t használnak a távirányítók, a vezeték nélküli egerek és a billentyűzetek is. Általában kis hatótávolságú, rálátást igénylő kommunikációra használják. Mindamellett reflexiós megoldásokkal az IR jelek hatóköre kiterjeszthető. Nagyobb távolságok esetén, magasabb frekvenciájú elektromágneses hullámok használatára van szükség.  </w:t>
-      </w:r>
-    </w:p>
-    <w:p>
-      <w:pPr>
-        <w:spacing w:after="0" w:line="240" w:lineRule="auto"/>
-        <w:jc w:val="both"/>
-        <w:textAlignment w:val="baseline"/>
-        <w:rPr>
-          <w:rFonts w:ascii="Times New Roman" w:eastAsia="Times New Roman" w:hAnsi="Times New Roman" w:cs="Times New Roman"/>
-          <w:sz w:val="18"/>
-          <w:szCs w:val="18"/>
-          <w:lang w:eastAsia="hu-HU"/>
-        </w:rPr>
-      </w:pPr>
-      <w:r>
-        <w:rPr>
-          <w:rFonts w:ascii="Times New Roman" w:eastAsia="Times New Roman" w:hAnsi="Times New Roman" w:cs="Times New Roman"/>
-          <w:sz w:val="24"/>
-          <w:szCs w:val="24"/>
-          <w:lang w:eastAsia="hu-HU"/>
-        </w:rPr>
         <w:lastRenderedPageBreak/>
-        <w:t xml:space="preserve">Az </w:t>
-      </w:r>
-      <w:proofErr w:type="spellStart"/>
-      <w:r>
-        <w:rPr>
-          <w:rFonts w:ascii="Times New Roman" w:eastAsia="Times New Roman" w:hAnsi="Times New Roman" w:cs="Times New Roman"/>
-          <w:sz w:val="24"/>
-          <w:szCs w:val="24"/>
-          <w:lang w:eastAsia="hu-HU"/>
-        </w:rPr>
-        <w:t>IrDA</w:t>
-      </w:r>
-      <w:proofErr w:type="spellEnd"/>
-      <w:r>
-        <w:rPr>
-          <w:rFonts w:ascii="Times New Roman" w:eastAsia="Times New Roman" w:hAnsi="Times New Roman" w:cs="Times New Roman"/>
-          <w:sz w:val="24"/>
-          <w:szCs w:val="24"/>
-          <w:lang w:eastAsia="hu-HU"/>
-        </w:rPr>
-        <w:t xml:space="preserve"> (</w:t>
-      </w:r>
-      <w:proofErr w:type="spellStart"/>
-      <w:r>
-        <w:rPr>
-          <w:rFonts w:ascii="Times New Roman" w:eastAsia="Times New Roman" w:hAnsi="Times New Roman" w:cs="Times New Roman"/>
-          <w:sz w:val="24"/>
-          <w:szCs w:val="24"/>
-          <w:lang w:eastAsia="hu-HU"/>
-        </w:rPr>
-        <w:t>Infrared</w:t>
-      </w:r>
-      <w:proofErr w:type="spellEnd"/>
-      <w:r>
-        <w:rPr>
-          <w:rFonts w:ascii="Times New Roman" w:eastAsia="Times New Roman" w:hAnsi="Times New Roman" w:cs="Times New Roman"/>
-          <w:sz w:val="24"/>
-          <w:szCs w:val="24"/>
-          <w:lang w:eastAsia="hu-HU"/>
-        </w:rPr>
-        <w:t xml:space="preserve"> Data </w:t>
-      </w:r>
-      <w:proofErr w:type="spellStart"/>
-      <w:r>
-        <w:rPr>
-          <w:rFonts w:ascii="Times New Roman" w:eastAsia="Times New Roman" w:hAnsi="Times New Roman" w:cs="Times New Roman"/>
-          <w:sz w:val="24"/>
-          <w:szCs w:val="24"/>
-          <w:lang w:eastAsia="hu-HU"/>
-        </w:rPr>
-        <w:t>Association</w:t>
-      </w:r>
-      <w:proofErr w:type="spellEnd"/>
-      <w:r>
-        <w:rPr>
-          <w:rFonts w:ascii="Times New Roman" w:eastAsia="Times New Roman" w:hAnsi="Times New Roman" w:cs="Times New Roman"/>
-          <w:sz w:val="24"/>
-          <w:szCs w:val="24"/>
-          <w:lang w:eastAsia="hu-HU"/>
-        </w:rPr>
-        <w:t xml:space="preserve">) egy ipari szabvány vezeték nélküli adatátvitelhez infravörös fény segítségével. Az 1.0 </w:t>
-      </w:r>
-      <w:proofErr w:type="spellStart"/>
-      <w:r>
-        <w:rPr>
-          <w:rFonts w:ascii="Times New Roman" w:eastAsia="Times New Roman" w:hAnsi="Times New Roman" w:cs="Times New Roman"/>
-          <w:sz w:val="24"/>
-          <w:szCs w:val="24"/>
-          <w:lang w:eastAsia="hu-HU"/>
-        </w:rPr>
-        <w:t>IrDA</w:t>
-      </w:r>
-      <w:proofErr w:type="spellEnd"/>
-      <w:r>
-        <w:rPr>
-          <w:rFonts w:ascii="Times New Roman" w:eastAsia="Times New Roman" w:hAnsi="Times New Roman" w:cs="Times New Roman"/>
-          <w:sz w:val="24"/>
-          <w:szCs w:val="24"/>
-          <w:lang w:eastAsia="hu-HU"/>
-        </w:rPr>
-        <w:t xml:space="preserve"> ajánlása alapján 9,6 </w:t>
-      </w:r>
-      <w:proofErr w:type="spellStart"/>
-      <w:r>
-        <w:rPr>
-          <w:rFonts w:ascii="Times New Roman" w:eastAsia="Times New Roman" w:hAnsi="Times New Roman" w:cs="Times New Roman"/>
-          <w:sz w:val="24"/>
-          <w:szCs w:val="24"/>
-          <w:lang w:eastAsia="hu-HU"/>
-        </w:rPr>
-        <w:t>kbps-tól</w:t>
-      </w:r>
-      <w:proofErr w:type="spellEnd"/>
-      <w:r>
-        <w:rPr>
-          <w:rFonts w:ascii="Times New Roman" w:eastAsia="Times New Roman" w:hAnsi="Times New Roman" w:cs="Times New Roman"/>
-          <w:sz w:val="24"/>
-          <w:szCs w:val="24"/>
-          <w:lang w:eastAsia="hu-HU"/>
-        </w:rPr>
-        <w:t xml:space="preserve"> 115 </w:t>
-      </w:r>
-      <w:proofErr w:type="spellStart"/>
-      <w:r>
-        <w:rPr>
-          <w:rFonts w:ascii="Times New Roman" w:eastAsia="Times New Roman" w:hAnsi="Times New Roman" w:cs="Times New Roman"/>
-          <w:sz w:val="24"/>
-          <w:szCs w:val="24"/>
-          <w:lang w:eastAsia="hu-HU"/>
-        </w:rPr>
-        <w:t>kbps-ig</w:t>
-      </w:r>
-      <w:proofErr w:type="spellEnd"/>
-      <w:r>
-        <w:rPr>
-          <w:rFonts w:ascii="Times New Roman" w:eastAsia="Times New Roman" w:hAnsi="Times New Roman" w:cs="Times New Roman"/>
-          <w:sz w:val="24"/>
-          <w:szCs w:val="24"/>
-          <w:lang w:eastAsia="hu-HU"/>
-        </w:rPr>
-        <w:t xml:space="preserve"> terjedhet az adatátviteli sebessége. Az újabb </w:t>
-      </w:r>
-      <w:proofErr w:type="spellStart"/>
-      <w:r>
-        <w:rPr>
-          <w:rFonts w:ascii="Times New Roman" w:eastAsia="Times New Roman" w:hAnsi="Times New Roman" w:cs="Times New Roman"/>
-          <w:sz w:val="24"/>
-          <w:szCs w:val="24"/>
-          <w:lang w:eastAsia="hu-HU"/>
-        </w:rPr>
-        <w:t>IrDA</w:t>
-      </w:r>
-      <w:proofErr w:type="spellEnd"/>
-      <w:r>
-        <w:rPr>
-          <w:rFonts w:ascii="Times New Roman" w:eastAsia="Times New Roman" w:hAnsi="Times New Roman" w:cs="Times New Roman"/>
-          <w:sz w:val="24"/>
-          <w:szCs w:val="24"/>
-          <w:lang w:eastAsia="hu-HU"/>
-        </w:rPr>
-        <w:t xml:space="preserve"> ajánlás már 4Mbps maximális sebességet tartalmaz (FIR), és kidolgozás alatt van az a 16Mbps (VFIR) maximális átviteli sebességű eszközök </w:t>
-      </w:r>
-      <w:proofErr w:type="spellStart"/>
-      <w:r>
-        <w:rPr>
-          <w:rFonts w:ascii="Times New Roman" w:eastAsia="Times New Roman" w:hAnsi="Times New Roman" w:cs="Times New Roman"/>
-          <w:sz w:val="24"/>
-          <w:szCs w:val="24"/>
-          <w:lang w:eastAsia="hu-HU"/>
-        </w:rPr>
-        <w:t>IrDA</w:t>
-      </w:r>
-      <w:proofErr w:type="spellEnd"/>
-      <w:r>
-        <w:rPr>
-          <w:rFonts w:ascii="Times New Roman" w:eastAsia="Times New Roman" w:hAnsi="Times New Roman" w:cs="Times New Roman"/>
-          <w:sz w:val="24"/>
-          <w:szCs w:val="24"/>
-          <w:lang w:eastAsia="hu-HU"/>
-        </w:rPr>
-        <w:t xml:space="preserve"> specifikációja is. Létezik egy 576kbps/1.152Mbps szinkron átviteli mód is. </w:t>
-      </w:r>
-    </w:p>
-    <w:p>
-      <w:pPr>
-        <w:spacing w:after="0" w:line="240" w:lineRule="auto"/>
-        <w:jc w:val="both"/>
-        <w:textAlignment w:val="baseline"/>
-        <w:rPr>
-          <w:rFonts w:ascii="Times New Roman" w:eastAsia="Times New Roman" w:hAnsi="Times New Roman" w:cs="Times New Roman"/>
-          <w:sz w:val="18"/>
-          <w:szCs w:val="18"/>
-          <w:lang w:eastAsia="hu-HU"/>
-        </w:rPr>
-      </w:pPr>
-      <w:proofErr w:type="spellStart"/>
+        <w:t>Az Infravörös (IR) kommunikáció viszonylag alacsony energiaszintű, és jelei nem képesek áthatolni falakon vagy egyéb akadályokon. Ennek ellenére gyakran használják olyan eszközök közötti kapcsolat létrehozására és adatmozgatásra, mint személyes digitális titkár (PDA) és PC-k. Az eszközök közötti információcseréhez az IR egy infravörös közvetlen hozzáférésként (IrDA) ismert különleges kommunikációs portot használ. Az IR csak pont-pont típusú kapcsolatot tesz lehetővé. Gyakran IR-t használnak a távirányítók, a vezeték nélküli egerek és a billentyűzetek is. Általában kis hatótávolságú, rálátást igénylő kommunikációra használják. Mindamellett reflexiós megoldásokkal az IR jelek hatóköre kiterjeszthető. Nagyobb távolságok esetén, magasabb frekvenciájú elektromágneses hullámok használatára van szükség.  </w:t>
+      </w:r>
+    </w:p>
+    <w:p>
+      <w:pPr>
+        <w:spacing w:after="0" w:line="240" w:lineRule="auto"/>
+        <w:jc w:val="both"/>
+        <w:textAlignment w:val="baseline"/>
+        <w:rPr>
+          <w:rFonts w:ascii="Times New Roman" w:eastAsia="Times New Roman" w:hAnsi="Times New Roman" w:cs="Times New Roman"/>
+          <w:sz w:val="18"/>
+          <w:szCs w:val="18"/>
+          <w:lang w:eastAsia="hu-HU"/>
+        </w:rPr>
+      </w:pPr>
+      <w:r>
+        <w:rPr>
+          <w:rFonts w:ascii="Times New Roman" w:eastAsia="Times New Roman" w:hAnsi="Times New Roman" w:cs="Times New Roman"/>
+          <w:sz w:val="24"/>
+          <w:szCs w:val="24"/>
+          <w:lang w:eastAsia="hu-HU"/>
+        </w:rPr>
+        <w:t>Az IrDA (Infrared Data Association) egy ipari szabvány vezeték nélküli adatátvitelhez infravörös fény segítségével. Az 1.0 IrDA ajánlása alapján 9,6 kbps-tól 115 kbps-ig terjedhet az adatátviteli sebessége. Az újabb IrDA ajánlás már 4Mbps maximális sebességet tartalmaz (FIR), és kidolgozás alatt van az a 16Mbps (VFIR) maximális átviteli sebességű eszközök IrDA specifikációja is. Létezik egy 576kbps/1.152Mbps szinkron átviteli mód is. </w:t>
+      </w:r>
+    </w:p>
+    <w:p>
+      <w:pPr>
+        <w:spacing w:after="0" w:line="240" w:lineRule="auto"/>
+        <w:jc w:val="both"/>
+        <w:textAlignment w:val="baseline"/>
+        <w:rPr>
+          <w:rFonts w:ascii="Times New Roman" w:eastAsia="Times New Roman" w:hAnsi="Times New Roman" w:cs="Times New Roman"/>
+          <w:sz w:val="18"/>
+          <w:szCs w:val="18"/>
+          <w:lang w:eastAsia="hu-HU"/>
+        </w:rPr>
+      </w:pPr>
       <w:r>
         <w:rPr>
           <w:rFonts w:ascii="Times New Roman" w:eastAsia="Times New Roman" w:hAnsi="Times New Roman" w:cs="Times New Roman"/>
@@ -3665,325 +2854,95 @@
           <w:szCs w:val="28"/>
           <w:lang w:eastAsia="hu-HU"/>
         </w:rPr>
-        <w:t>Bluetooth</w:t>
-      </w:r>
-      <w:proofErr w:type="spellEnd"/>
-      <w:r>
-        <w:rPr>
-          <w:rFonts w:ascii="Times New Roman" w:eastAsia="Times New Roman" w:hAnsi="Times New Roman" w:cs="Times New Roman"/>
-          <w:sz w:val="28"/>
-          <w:szCs w:val="28"/>
-          <w:lang w:eastAsia="hu-HU"/>
-        </w:rPr>
-        <w:t> </w:t>
-      </w:r>
-    </w:p>
-    <w:p>
-      <w:pPr>
-        <w:spacing w:after="0" w:line="240" w:lineRule="auto"/>
-        <w:jc w:val="both"/>
-        <w:textAlignment w:val="baseline"/>
-        <w:rPr>
-          <w:rFonts w:ascii="Times New Roman" w:eastAsia="Times New Roman" w:hAnsi="Times New Roman" w:cs="Times New Roman"/>
-          <w:sz w:val="18"/>
-          <w:szCs w:val="18"/>
-          <w:lang w:eastAsia="hu-HU"/>
-        </w:rPr>
-      </w:pPr>
-      <w:r>
-        <w:rPr>
-          <w:rFonts w:ascii="Times New Roman" w:eastAsia="Times New Roman" w:hAnsi="Times New Roman" w:cs="Times New Roman"/>
-          <w:sz w:val="24"/>
-          <w:szCs w:val="24"/>
-          <w:lang w:eastAsia="hu-HU"/>
-        </w:rPr>
-        <w:t xml:space="preserve">A </w:t>
-      </w:r>
-      <w:proofErr w:type="spellStart"/>
-      <w:r>
-        <w:rPr>
-          <w:rFonts w:ascii="Times New Roman" w:eastAsia="Times New Roman" w:hAnsi="Times New Roman" w:cs="Times New Roman"/>
-          <w:sz w:val="24"/>
-          <w:szCs w:val="24"/>
-          <w:lang w:eastAsia="hu-HU"/>
-        </w:rPr>
-        <w:t>Bluetooth</w:t>
-      </w:r>
-      <w:proofErr w:type="spellEnd"/>
-      <w:r>
-        <w:rPr>
-          <w:rFonts w:ascii="Times New Roman" w:eastAsia="Times New Roman" w:hAnsi="Times New Roman" w:cs="Times New Roman"/>
-          <w:sz w:val="24"/>
-          <w:szCs w:val="24"/>
-          <w:lang w:eastAsia="hu-HU"/>
-        </w:rPr>
-        <w:t xml:space="preserve"> egy kommunikációs technológia, mely a 2.4 </w:t>
-      </w:r>
-      <w:proofErr w:type="spellStart"/>
-      <w:r>
-        <w:rPr>
-          <w:rFonts w:ascii="Times New Roman" w:eastAsia="Times New Roman" w:hAnsi="Times New Roman" w:cs="Times New Roman"/>
-          <w:sz w:val="24"/>
-          <w:szCs w:val="24"/>
-          <w:lang w:eastAsia="hu-HU"/>
-        </w:rPr>
-        <w:t>GHz</w:t>
-      </w:r>
-      <w:proofErr w:type="spellEnd"/>
-      <w:r>
-        <w:rPr>
-          <w:rFonts w:ascii="Times New Roman" w:eastAsia="Times New Roman" w:hAnsi="Times New Roman" w:cs="Times New Roman"/>
-          <w:sz w:val="24"/>
-          <w:szCs w:val="24"/>
-          <w:lang w:eastAsia="hu-HU"/>
-        </w:rPr>
-        <w:t xml:space="preserve">-es sávon működik. Korlátozott sebességű, és rövid hatótávolságú, de megvan az az előnye, hogy egyidejűleg több eszköz kommunikációját teszi lehetővé. Utóbbi előnyös tulajdonsága emelte a </w:t>
-      </w:r>
-      <w:proofErr w:type="spellStart"/>
-      <w:r>
-        <w:rPr>
-          <w:rFonts w:ascii="Times New Roman" w:eastAsia="Times New Roman" w:hAnsi="Times New Roman" w:cs="Times New Roman"/>
-          <w:sz w:val="24"/>
-          <w:szCs w:val="24"/>
-          <w:lang w:eastAsia="hu-HU"/>
-        </w:rPr>
-        <w:t>Bluetooth</w:t>
-      </w:r>
-      <w:proofErr w:type="spellEnd"/>
-      <w:r>
-        <w:rPr>
-          <w:rFonts w:ascii="Times New Roman" w:eastAsia="Times New Roman" w:hAnsi="Times New Roman" w:cs="Times New Roman"/>
-          <w:sz w:val="24"/>
-          <w:szCs w:val="24"/>
-          <w:lang w:eastAsia="hu-HU"/>
-        </w:rPr>
-        <w:t xml:space="preserve"> technológiát az Infravörös fölé, a számítógépes perifériák (nyomtatók, egerek és billentyűzetek) kapcsolatainak létrehozása esetében. A </w:t>
-      </w:r>
-      <w:proofErr w:type="spellStart"/>
-      <w:r>
-        <w:rPr>
-          <w:rFonts w:ascii="Times New Roman" w:eastAsia="Times New Roman" w:hAnsi="Times New Roman" w:cs="Times New Roman"/>
-          <w:sz w:val="24"/>
-          <w:szCs w:val="24"/>
-          <w:lang w:eastAsia="hu-HU"/>
-        </w:rPr>
-        <w:t>Bluetooth</w:t>
-      </w:r>
-      <w:proofErr w:type="spellEnd"/>
-      <w:r>
-        <w:rPr>
-          <w:rFonts w:ascii="Times New Roman" w:eastAsia="Times New Roman" w:hAnsi="Times New Roman" w:cs="Times New Roman"/>
-          <w:sz w:val="24"/>
-          <w:szCs w:val="24"/>
-          <w:lang w:eastAsia="hu-HU"/>
-        </w:rPr>
-        <w:t xml:space="preserve"> alacsony energiafogyasztása miatt különösen alkalmas hordozható eszközök számára. A </w:t>
-      </w:r>
-      <w:proofErr w:type="spellStart"/>
-      <w:r>
-        <w:rPr>
-          <w:rFonts w:ascii="Times New Roman" w:eastAsia="Times New Roman" w:hAnsi="Times New Roman" w:cs="Times New Roman"/>
-          <w:sz w:val="24"/>
-          <w:szCs w:val="24"/>
-          <w:lang w:eastAsia="hu-HU"/>
-        </w:rPr>
-        <w:t>Bluetoothnak</w:t>
-      </w:r>
-      <w:proofErr w:type="spellEnd"/>
-      <w:r>
-        <w:rPr>
-          <w:rFonts w:ascii="Times New Roman" w:eastAsia="Times New Roman" w:hAnsi="Times New Roman" w:cs="Times New Roman"/>
-          <w:sz w:val="24"/>
-          <w:szCs w:val="24"/>
-          <w:lang w:eastAsia="hu-HU"/>
-        </w:rPr>
-        <w:t xml:space="preserve"> nem jelentenek akadályt a falak. </w:t>
-      </w:r>
-    </w:p>
-    <w:p>
-      <w:pPr>
-        <w:spacing w:after="0" w:line="240" w:lineRule="auto"/>
-        <w:jc w:val="both"/>
-        <w:textAlignment w:val="baseline"/>
-        <w:rPr>
-          <w:rFonts w:ascii="Times New Roman" w:eastAsia="Times New Roman" w:hAnsi="Times New Roman" w:cs="Times New Roman"/>
-          <w:sz w:val="18"/>
-          <w:szCs w:val="18"/>
-          <w:lang w:eastAsia="hu-HU"/>
-        </w:rPr>
-      </w:pPr>
-      <w:r>
-        <w:rPr>
-          <w:rFonts w:ascii="Times New Roman" w:eastAsia="Times New Roman" w:hAnsi="Times New Roman" w:cs="Times New Roman"/>
-          <w:sz w:val="24"/>
-          <w:szCs w:val="24"/>
-          <w:lang w:eastAsia="hu-HU"/>
-        </w:rPr>
-        <w:t xml:space="preserve">Egyéb technológiák, melyek a 2.4 és 5 </w:t>
-      </w:r>
-      <w:proofErr w:type="spellStart"/>
-      <w:r>
-        <w:rPr>
-          <w:rFonts w:ascii="Times New Roman" w:eastAsia="Times New Roman" w:hAnsi="Times New Roman" w:cs="Times New Roman"/>
-          <w:sz w:val="24"/>
-          <w:szCs w:val="24"/>
-          <w:lang w:eastAsia="hu-HU"/>
-        </w:rPr>
-        <w:t>GHz</w:t>
-      </w:r>
-      <w:proofErr w:type="spellEnd"/>
-      <w:r>
-        <w:rPr>
-          <w:rFonts w:ascii="Times New Roman" w:eastAsia="Times New Roman" w:hAnsi="Times New Roman" w:cs="Times New Roman"/>
-          <w:sz w:val="24"/>
-          <w:szCs w:val="24"/>
-          <w:lang w:eastAsia="hu-HU"/>
-        </w:rPr>
-        <w:t xml:space="preserve">-es frekvenciákat használják, a különböző IEEE 802.11-es </w:t>
-      </w:r>
-      <w:proofErr w:type="spellStart"/>
-      <w:r>
-        <w:rPr>
-          <w:rFonts w:ascii="Times New Roman" w:eastAsia="Times New Roman" w:hAnsi="Times New Roman" w:cs="Times New Roman"/>
-          <w:sz w:val="24"/>
-          <w:szCs w:val="24"/>
-          <w:lang w:eastAsia="hu-HU"/>
-        </w:rPr>
-        <w:t>szaványoknak</w:t>
-      </w:r>
-      <w:proofErr w:type="spellEnd"/>
-      <w:r>
-        <w:rPr>
-          <w:rFonts w:ascii="Times New Roman" w:eastAsia="Times New Roman" w:hAnsi="Times New Roman" w:cs="Times New Roman"/>
-          <w:sz w:val="24"/>
-          <w:szCs w:val="24"/>
-          <w:lang w:eastAsia="hu-HU"/>
-        </w:rPr>
-        <w:t xml:space="preserve"> megfelelő modern vezeték nélküli hálózatok (WLAN). Abban különböznek a </w:t>
-      </w:r>
-      <w:proofErr w:type="spellStart"/>
-      <w:r>
-        <w:rPr>
-          <w:rFonts w:ascii="Times New Roman" w:eastAsia="Times New Roman" w:hAnsi="Times New Roman" w:cs="Times New Roman"/>
-          <w:sz w:val="24"/>
-          <w:szCs w:val="24"/>
-          <w:lang w:eastAsia="hu-HU"/>
-        </w:rPr>
-        <w:t>Bluetooth-tól</w:t>
-      </w:r>
-      <w:proofErr w:type="spellEnd"/>
-      <w:r>
-        <w:rPr>
-          <w:rFonts w:ascii="Times New Roman" w:eastAsia="Times New Roman" w:hAnsi="Times New Roman" w:cs="Times New Roman"/>
-          <w:sz w:val="24"/>
-          <w:szCs w:val="24"/>
-          <w:lang w:eastAsia="hu-HU"/>
-        </w:rPr>
-        <w:t>, hogy magasabb teljesítményszinten továbbítanak, mely nagyobb hatótávolságot biztosít számukra. </w:t>
-      </w:r>
-    </w:p>
-    <w:p>
-      <w:pPr>
-        <w:spacing w:after="0" w:line="240" w:lineRule="auto"/>
-        <w:jc w:val="both"/>
-        <w:textAlignment w:val="baseline"/>
-        <w:rPr>
-          <w:rFonts w:ascii="Times New Roman" w:eastAsia="Times New Roman" w:hAnsi="Times New Roman" w:cs="Times New Roman"/>
-          <w:sz w:val="18"/>
-          <w:szCs w:val="18"/>
-          <w:lang w:eastAsia="hu-HU"/>
-        </w:rPr>
-      </w:pPr>
-      <w:r>
-        <w:rPr>
-          <w:rFonts w:ascii="Times New Roman" w:eastAsia="Times New Roman" w:hAnsi="Times New Roman" w:cs="Times New Roman"/>
-          <w:sz w:val="24"/>
-          <w:szCs w:val="24"/>
-          <w:lang w:eastAsia="hu-HU"/>
-        </w:rPr>
-        <w:t xml:space="preserve">1.2-es verzió 1 </w:t>
-      </w:r>
-      <w:proofErr w:type="spellStart"/>
-      <w:r>
-        <w:rPr>
-          <w:rFonts w:ascii="Times New Roman" w:eastAsia="Times New Roman" w:hAnsi="Times New Roman" w:cs="Times New Roman"/>
-          <w:sz w:val="24"/>
-          <w:szCs w:val="24"/>
-          <w:lang w:eastAsia="hu-HU"/>
-        </w:rPr>
-        <w:t>Mbps-os</w:t>
-      </w:r>
-      <w:proofErr w:type="spellEnd"/>
-      <w:r>
-        <w:rPr>
-          <w:rFonts w:ascii="Times New Roman" w:eastAsia="Times New Roman" w:hAnsi="Times New Roman" w:cs="Times New Roman"/>
-          <w:sz w:val="24"/>
-          <w:szCs w:val="24"/>
-          <w:lang w:eastAsia="hu-HU"/>
-        </w:rPr>
-        <w:t xml:space="preserve"> adatátviteli sebesség a világszerte szabadon elérhető 2,4 gigahertzes frekvenciasávban </w:t>
-      </w:r>
-    </w:p>
-    <w:p>
-      <w:pPr>
-        <w:spacing w:after="0" w:line="240" w:lineRule="auto"/>
-        <w:jc w:val="both"/>
-        <w:textAlignment w:val="baseline"/>
-        <w:rPr>
-          <w:rFonts w:ascii="Times New Roman" w:eastAsia="Times New Roman" w:hAnsi="Times New Roman" w:cs="Times New Roman"/>
-          <w:sz w:val="18"/>
-          <w:szCs w:val="18"/>
-          <w:lang w:eastAsia="hu-HU"/>
-        </w:rPr>
-      </w:pPr>
-      <w:r>
-        <w:rPr>
-          <w:rFonts w:ascii="Times New Roman" w:eastAsia="Times New Roman" w:hAnsi="Times New Roman" w:cs="Times New Roman"/>
-          <w:sz w:val="24"/>
-          <w:szCs w:val="24"/>
-          <w:lang w:eastAsia="hu-HU"/>
-        </w:rPr>
-        <w:t xml:space="preserve">2.0-s </w:t>
-      </w:r>
-      <w:proofErr w:type="spellStart"/>
-      <w:r>
-        <w:rPr>
-          <w:rFonts w:ascii="Times New Roman" w:eastAsia="Times New Roman" w:hAnsi="Times New Roman" w:cs="Times New Roman"/>
-          <w:sz w:val="24"/>
-          <w:szCs w:val="24"/>
-          <w:lang w:eastAsia="hu-HU"/>
-        </w:rPr>
-        <w:t>Bluetooth</w:t>
-      </w:r>
-      <w:proofErr w:type="spellEnd"/>
-      <w:r>
-        <w:rPr>
-          <w:rFonts w:ascii="Times New Roman" w:eastAsia="Times New Roman" w:hAnsi="Times New Roman" w:cs="Times New Roman"/>
-          <w:sz w:val="24"/>
-          <w:szCs w:val="24"/>
-          <w:lang w:eastAsia="hu-HU"/>
-        </w:rPr>
-        <w:t xml:space="preserve"> pedig 3 </w:t>
-      </w:r>
-      <w:proofErr w:type="spellStart"/>
-      <w:r>
-        <w:rPr>
-          <w:rFonts w:ascii="Times New Roman" w:eastAsia="Times New Roman" w:hAnsi="Times New Roman" w:cs="Times New Roman"/>
-          <w:sz w:val="24"/>
-          <w:szCs w:val="24"/>
-          <w:lang w:eastAsia="hu-HU"/>
-        </w:rPr>
-        <w:t>Mbps-os</w:t>
-      </w:r>
-      <w:proofErr w:type="spellEnd"/>
-      <w:r>
-        <w:rPr>
-          <w:rFonts w:ascii="Times New Roman" w:eastAsia="Times New Roman" w:hAnsi="Times New Roman" w:cs="Times New Roman"/>
-          <w:sz w:val="24"/>
-          <w:szCs w:val="24"/>
-          <w:lang w:eastAsia="hu-HU"/>
-        </w:rPr>
-        <w:t xml:space="preserve"> adatátviteli sebességet tesz lehetővé  </w:t>
+        <w:t>Bluetooth </w:t>
+      </w:r>
+    </w:p>
+    <w:p>
+      <w:pPr>
+        <w:spacing w:after="0" w:line="240" w:lineRule="auto"/>
+        <w:jc w:val="both"/>
+        <w:textAlignment w:val="baseline"/>
+        <w:rPr>
+          <w:rFonts w:ascii="Times New Roman" w:eastAsia="Times New Roman" w:hAnsi="Times New Roman" w:cs="Times New Roman"/>
+          <w:sz w:val="18"/>
+          <w:szCs w:val="18"/>
+          <w:lang w:eastAsia="hu-HU"/>
+        </w:rPr>
+      </w:pPr>
+      <w:r>
+        <w:rPr>
+          <w:rFonts w:ascii="Times New Roman" w:eastAsia="Times New Roman" w:hAnsi="Times New Roman" w:cs="Times New Roman"/>
+          <w:sz w:val="24"/>
+          <w:szCs w:val="24"/>
+          <w:lang w:eastAsia="hu-HU"/>
+        </w:rPr>
+        <w:t>A Bluetooth egy kommunikációs technológia, mely a 2.4 GHz-es sávon működik. Korlátozott sebességű, és rövid hatótávolságú, de megvan az az előnye, hogy egyidejűleg több eszköz kommunikációját teszi lehetővé. Utóbbi előnyös tulajdonsága emelte a Bluetooth technológiát az Infravörös fölé, a számítógépes perifériák (nyomtatók, egerek és billentyűzetek) kapcsolatainak létrehozása esetében. A Bluetooth alacsony energiafogyasztása miatt különösen alkalmas hordozható eszközök számára. A Bluetoothnak nem jelentenek akadályt a falak. </w:t>
+      </w:r>
+    </w:p>
+    <w:p>
+      <w:pPr>
+        <w:spacing w:after="0" w:line="240" w:lineRule="auto"/>
+        <w:jc w:val="both"/>
+        <w:textAlignment w:val="baseline"/>
+        <w:rPr>
+          <w:rFonts w:ascii="Times New Roman" w:eastAsia="Times New Roman" w:hAnsi="Times New Roman" w:cs="Times New Roman"/>
+          <w:sz w:val="18"/>
+          <w:szCs w:val="18"/>
+          <w:lang w:eastAsia="hu-HU"/>
+        </w:rPr>
+      </w:pPr>
+      <w:r>
+        <w:rPr>
+          <w:rFonts w:ascii="Times New Roman" w:eastAsia="Times New Roman" w:hAnsi="Times New Roman" w:cs="Times New Roman"/>
+          <w:sz w:val="24"/>
+          <w:szCs w:val="24"/>
+          <w:lang w:eastAsia="hu-HU"/>
+        </w:rPr>
+        <w:t>Egyéb technológiák, melyek a 2.4 és 5 GHz-es frekvenciákat használják, a különböző IEEE 802.11-es szaványoknak megfelelő modern vezeték nélküli hálózatok (WLAN). Abban különböznek a Bluetooth-tól, hogy magasabb teljesítményszinten továbbítanak, mely nagyobb hatótávolságot biztosít számukra. </w:t>
+      </w:r>
+    </w:p>
+    <w:p>
+      <w:pPr>
+        <w:spacing w:after="0" w:line="240" w:lineRule="auto"/>
+        <w:jc w:val="both"/>
+        <w:textAlignment w:val="baseline"/>
+        <w:rPr>
+          <w:rFonts w:ascii="Times New Roman" w:eastAsia="Times New Roman" w:hAnsi="Times New Roman" w:cs="Times New Roman"/>
+          <w:sz w:val="18"/>
+          <w:szCs w:val="18"/>
+          <w:lang w:eastAsia="hu-HU"/>
+        </w:rPr>
+      </w:pPr>
+      <w:r>
+        <w:rPr>
+          <w:rFonts w:ascii="Times New Roman" w:eastAsia="Times New Roman" w:hAnsi="Times New Roman" w:cs="Times New Roman"/>
+          <w:sz w:val="24"/>
+          <w:szCs w:val="24"/>
+          <w:lang w:eastAsia="hu-HU"/>
+        </w:rPr>
+        <w:t>1.2-es verzió 1 Mbps-os adatátviteli sebesség a világszerte szabadon elérhető 2,4 gigahertzes frekvenciasávban </w:t>
+      </w:r>
+    </w:p>
+    <w:p>
+      <w:pPr>
+        <w:spacing w:after="0" w:line="240" w:lineRule="auto"/>
+        <w:jc w:val="both"/>
+        <w:textAlignment w:val="baseline"/>
+        <w:rPr>
+          <w:rFonts w:ascii="Times New Roman" w:eastAsia="Times New Roman" w:hAnsi="Times New Roman" w:cs="Times New Roman"/>
+          <w:sz w:val="18"/>
+          <w:szCs w:val="18"/>
+          <w:lang w:eastAsia="hu-HU"/>
+        </w:rPr>
+      </w:pPr>
+      <w:r>
+        <w:rPr>
+          <w:rFonts w:ascii="Times New Roman" w:eastAsia="Times New Roman" w:hAnsi="Times New Roman" w:cs="Times New Roman"/>
+          <w:sz w:val="24"/>
+          <w:szCs w:val="24"/>
+          <w:lang w:eastAsia="hu-HU"/>
+        </w:rPr>
+        <w:t>2.0-s Bluetooth pedig 3 Mbps-os adatátviteli sebességet tesz lehetővé  </w:t>
       </w:r>
     </w:p>
     <w:p>
@@ -3999,7 +2958,6 @@
           <w:lang w:eastAsia="hu-HU"/>
         </w:rPr>
       </w:pPr>
-      <w:proofErr w:type="spellStart"/>
       <w:r>
         <w:rPr>
           <w:rFonts w:ascii="Times New Roman" w:eastAsia="Times New Roman" w:hAnsi="Times New Roman" w:cs="Times New Roman"/>
@@ -4008,18 +2966,7 @@
           <w:szCs w:val="44"/>
           <w:lang w:eastAsia="hu-HU"/>
         </w:rPr>
-        <w:t>Bluetooth</w:t>
-      </w:r>
-      <w:proofErr w:type="spellEnd"/>
-      <w:r>
-        <w:rPr>
-          <w:rFonts w:ascii="Times New Roman" w:eastAsia="Times New Roman" w:hAnsi="Times New Roman" w:cs="Times New Roman"/>
-          <w:color w:val="000000"/>
-          <w:sz w:val="44"/>
-          <w:szCs w:val="44"/>
-          <w:lang w:eastAsia="hu-HU"/>
-        </w:rPr>
-        <w:t xml:space="preserve"> 4.1 </w:t>
+        <w:t>Bluetooth 4.1 </w:t>
       </w:r>
     </w:p>
     <w:p>
@@ -4098,29 +3045,7 @@
           <w:szCs w:val="24"/>
           <w:lang w:eastAsia="hu-HU"/>
         </w:rPr>
-        <w:t xml:space="preserve">Intelligens csatlakozás: a </w:t>
-      </w:r>
-      <w:proofErr w:type="spellStart"/>
-      <w:r>
-        <w:rPr>
-          <w:rFonts w:ascii="Times New Roman" w:eastAsia="Times New Roman" w:hAnsi="Times New Roman" w:cs="Times New Roman"/>
-          <w:color w:val="202122"/>
-          <w:sz w:val="24"/>
-          <w:szCs w:val="24"/>
-          <w:lang w:eastAsia="hu-HU"/>
-        </w:rPr>
-        <w:t>Bluetooth</w:t>
-      </w:r>
-      <w:proofErr w:type="spellEnd"/>
-      <w:r>
-        <w:rPr>
-          <w:rFonts w:ascii="Times New Roman" w:eastAsia="Times New Roman" w:hAnsi="Times New Roman" w:cs="Times New Roman"/>
-          <w:color w:val="202122"/>
-          <w:sz w:val="24"/>
-          <w:szCs w:val="24"/>
-          <w:lang w:eastAsia="hu-HU"/>
-        </w:rPr>
-        <w:t xml:space="preserve"> eszköz igény szerint fel-le csatlakozik a mester eszközre, így energiát takarít meg; </w:t>
+        <w:t>Intelligens csatlakozás: a Bluetooth eszköz igény szerint fel-le csatlakozik a mester eszközre, így energiát takarít meg; </w:t>
       </w:r>
     </w:p>
     <w:p>
@@ -4148,73 +3073,7 @@
           <w:szCs w:val="24"/>
           <w:lang w:eastAsia="hu-HU"/>
         </w:rPr>
-        <w:t xml:space="preserve">Jobb adatátvitel: a </w:t>
-      </w:r>
-      <w:proofErr w:type="spellStart"/>
-      <w:r>
-        <w:rPr>
-          <w:rFonts w:ascii="Times New Roman" w:eastAsia="Times New Roman" w:hAnsi="Times New Roman" w:cs="Times New Roman"/>
-          <w:color w:val="202122"/>
-          <w:sz w:val="24"/>
-          <w:szCs w:val="24"/>
-          <w:lang w:eastAsia="hu-HU"/>
-        </w:rPr>
-        <w:t>Bluetooth</w:t>
-      </w:r>
-      <w:proofErr w:type="spellEnd"/>
-      <w:r>
-        <w:rPr>
-          <w:rFonts w:ascii="Times New Roman" w:eastAsia="Times New Roman" w:hAnsi="Times New Roman" w:cs="Times New Roman"/>
-          <w:color w:val="202122"/>
-          <w:sz w:val="24"/>
-          <w:szCs w:val="24"/>
-          <w:lang w:eastAsia="hu-HU"/>
-        </w:rPr>
-        <w:t xml:space="preserve"> 4.1-es eszközök </w:t>
-      </w:r>
-      <w:proofErr w:type="spellStart"/>
-      <w:r>
-        <w:rPr>
-          <w:rFonts w:ascii="Times New Roman" w:eastAsia="Times New Roman" w:hAnsi="Times New Roman" w:cs="Times New Roman"/>
-          <w:color w:val="202122"/>
-          <w:sz w:val="24"/>
-          <w:szCs w:val="24"/>
-          <w:lang w:eastAsia="hu-HU"/>
-        </w:rPr>
-        <w:t>hubként</w:t>
-      </w:r>
-      <w:proofErr w:type="spellEnd"/>
-      <w:r>
-        <w:rPr>
-          <w:rFonts w:ascii="Times New Roman" w:eastAsia="Times New Roman" w:hAnsi="Times New Roman" w:cs="Times New Roman"/>
-          <w:color w:val="202122"/>
-          <w:sz w:val="24"/>
-          <w:szCs w:val="24"/>
-          <w:lang w:eastAsia="hu-HU"/>
-        </w:rPr>
-        <w:t xml:space="preserve"> és végpontként is tudnak működni, ami az </w:t>
-      </w:r>
-      <w:proofErr w:type="spellStart"/>
-      <w:r>
-        <w:rPr>
-          <w:rFonts w:ascii="Times New Roman" w:eastAsia="Times New Roman" w:hAnsi="Times New Roman" w:cs="Times New Roman"/>
-          <w:color w:val="202122"/>
-          <w:sz w:val="24"/>
-          <w:szCs w:val="24"/>
-          <w:lang w:eastAsia="hu-HU"/>
-        </w:rPr>
-        <w:t>IoT</w:t>
-      </w:r>
-      <w:proofErr w:type="spellEnd"/>
-      <w:r>
-        <w:rPr>
-          <w:rFonts w:ascii="Times New Roman" w:eastAsia="Times New Roman" w:hAnsi="Times New Roman" w:cs="Times New Roman"/>
-          <w:color w:val="202122"/>
-          <w:sz w:val="24"/>
-          <w:szCs w:val="24"/>
-          <w:lang w:eastAsia="hu-HU"/>
-        </w:rPr>
-        <w:t xml:space="preserve"> technológia terjedését segíti (az okos eszközök önállóan egymással is tudnak kommunikálni). </w:t>
+        <w:t>Jobb adatátvitel: a Bluetooth 4.1-es eszközök hubként és végpontként is tudnak működni, ami az IoT technológia terjedését segíti (az okos eszközök önállóan egymással is tudnak kommunikálni). </w:t>
       </w:r>
     </w:p>
     <w:p>
@@ -4230,7 +3089,6 @@
           <w:lang w:eastAsia="hu-HU"/>
         </w:rPr>
       </w:pPr>
-      <w:proofErr w:type="spellStart"/>
       <w:r>
         <w:rPr>
           <w:rFonts w:ascii="Times New Roman" w:eastAsia="Times New Roman" w:hAnsi="Times New Roman" w:cs="Times New Roman"/>
@@ -4239,18 +3097,7 @@
           <w:szCs w:val="44"/>
           <w:lang w:eastAsia="hu-HU"/>
         </w:rPr>
-        <w:t>Bluetooth</w:t>
-      </w:r>
-      <w:proofErr w:type="spellEnd"/>
-      <w:r>
-        <w:rPr>
-          <w:rFonts w:ascii="Times New Roman" w:eastAsia="Times New Roman" w:hAnsi="Times New Roman" w:cs="Times New Roman"/>
-          <w:color w:val="000000"/>
-          <w:sz w:val="44"/>
-          <w:szCs w:val="44"/>
-          <w:lang w:eastAsia="hu-HU"/>
-        </w:rPr>
-        <w:t xml:space="preserve"> 4.2 </w:t>
+        <w:t>Bluetooth 4.2 </w:t>
       </w:r>
     </w:p>
     <w:p>
@@ -4273,29 +3120,7 @@
           <w:szCs w:val="24"/>
           <w:lang w:eastAsia="hu-HU"/>
         </w:rPr>
-        <w:t xml:space="preserve">A 2014. december 2-án bevezetett protokoll főleg az </w:t>
-      </w:r>
-      <w:proofErr w:type="spellStart"/>
-      <w:r>
-        <w:rPr>
-          <w:rFonts w:ascii="Times New Roman" w:eastAsia="Times New Roman" w:hAnsi="Times New Roman" w:cs="Times New Roman"/>
-          <w:color w:val="202122"/>
-          <w:sz w:val="24"/>
-          <w:szCs w:val="24"/>
-          <w:lang w:eastAsia="hu-HU"/>
-        </w:rPr>
-        <w:t>IoT</w:t>
-      </w:r>
-      <w:proofErr w:type="spellEnd"/>
-      <w:r>
-        <w:rPr>
-          <w:rFonts w:ascii="Times New Roman" w:eastAsia="Times New Roman" w:hAnsi="Times New Roman" w:cs="Times New Roman"/>
-          <w:color w:val="202122"/>
-          <w:sz w:val="24"/>
-          <w:szCs w:val="24"/>
-          <w:lang w:eastAsia="hu-HU"/>
-        </w:rPr>
-        <w:t xml:space="preserve"> terjedését segíti. Főbb javítások: </w:t>
+        <w:t>A 2014. december 2-án bevezetett protokoll főleg az IoT terjedését segíti. Főbb javítások: </w:t>
       </w:r>
     </w:p>
     <w:p>
@@ -4323,29 +3148,7 @@
           <w:szCs w:val="24"/>
           <w:lang w:eastAsia="hu-HU"/>
         </w:rPr>
-        <w:t xml:space="preserve">Jobb energiagazdálkodás, titkosítás, adatcsomag-kezelés (a sebesség 27-ről 251 </w:t>
-      </w:r>
-      <w:proofErr w:type="spellStart"/>
-      <w:r>
-        <w:rPr>
-          <w:rFonts w:ascii="Times New Roman" w:eastAsia="Times New Roman" w:hAnsi="Times New Roman" w:cs="Times New Roman"/>
-          <w:color w:val="202122"/>
-          <w:sz w:val="24"/>
-          <w:szCs w:val="24"/>
-          <w:lang w:eastAsia="hu-HU"/>
-        </w:rPr>
-        <w:t>bps</w:t>
-      </w:r>
-      <w:proofErr w:type="spellEnd"/>
-      <w:r>
-        <w:rPr>
-          <w:rFonts w:ascii="Times New Roman" w:eastAsia="Times New Roman" w:hAnsi="Times New Roman" w:cs="Times New Roman"/>
-          <w:color w:val="202122"/>
-          <w:sz w:val="24"/>
-          <w:szCs w:val="24"/>
-          <w:lang w:eastAsia="hu-HU"/>
-        </w:rPr>
-        <w:t>-re nőtt); </w:t>
+        <w:t>Jobb energiagazdálkodás, titkosítás, adatcsomag-kezelés (a sebesség 27-ről 251 bps-re nőtt); </w:t>
       </w:r>
     </w:p>
     <w:p>
@@ -4373,29 +3176,7 @@
           <w:szCs w:val="24"/>
           <w:lang w:eastAsia="hu-HU"/>
         </w:rPr>
-        <w:t xml:space="preserve">a személyi adatok jobb védelme, le lehet tiltani a felhasználói szokásokat figyelő szolgáltatásokat (pl. Apple </w:t>
-      </w:r>
-      <w:proofErr w:type="spellStart"/>
-      <w:r>
-        <w:rPr>
-          <w:rFonts w:ascii="Times New Roman" w:eastAsia="Times New Roman" w:hAnsi="Times New Roman" w:cs="Times New Roman"/>
-          <w:color w:val="202122"/>
-          <w:sz w:val="24"/>
-          <w:szCs w:val="24"/>
-          <w:lang w:eastAsia="hu-HU"/>
-        </w:rPr>
-        <w:t>iBeacon</w:t>
-      </w:r>
-      <w:proofErr w:type="spellEnd"/>
-      <w:r>
-        <w:rPr>
-          <w:rFonts w:ascii="Times New Roman" w:eastAsia="Times New Roman" w:hAnsi="Times New Roman" w:cs="Times New Roman"/>
-          <w:color w:val="202122"/>
-          <w:sz w:val="24"/>
-          <w:szCs w:val="24"/>
-          <w:lang w:eastAsia="hu-HU"/>
-        </w:rPr>
-        <w:t>); </w:t>
+        <w:t>a személyi adatok jobb védelme, le lehet tiltani a felhasználói szokásokat figyelő szolgáltatásokat (pl. Apple iBeacon); </w:t>
       </w:r>
     </w:p>
     <w:p>
@@ -4411,7 +3192,6 @@
           <w:lang w:eastAsia="hu-HU"/>
         </w:rPr>
       </w:pPr>
-      <w:proofErr w:type="spellStart"/>
       <w:r>
         <w:rPr>
           <w:rFonts w:ascii="Times New Roman" w:eastAsia="Times New Roman" w:hAnsi="Times New Roman" w:cs="Times New Roman"/>
@@ -4420,18 +3200,7 @@
           <w:szCs w:val="44"/>
           <w:lang w:eastAsia="hu-HU"/>
         </w:rPr>
-        <w:t>Bluetooth</w:t>
-      </w:r>
-      <w:proofErr w:type="spellEnd"/>
-      <w:r>
-        <w:rPr>
-          <w:rFonts w:ascii="Times New Roman" w:eastAsia="Times New Roman" w:hAnsi="Times New Roman" w:cs="Times New Roman"/>
-          <w:color w:val="000000"/>
-          <w:sz w:val="44"/>
-          <w:szCs w:val="44"/>
-          <w:lang w:eastAsia="hu-HU"/>
-        </w:rPr>
-        <w:t xml:space="preserve"> 5 </w:t>
+        <w:t>Bluetooth 5 </w:t>
       </w:r>
     </w:p>
     <w:p>
@@ -4454,9 +3223,21 @@
           <w:szCs w:val="24"/>
           <w:lang w:eastAsia="hu-HU"/>
         </w:rPr>
-        <w:t xml:space="preserve">Tehát nem 5.0 a jelölés, hasonlóan a korábbi verziókhoz, hanem egyszerűen 5. A </w:t>
-      </w:r>
-      <w:proofErr w:type="spellStart"/>
+        <w:t>Tehát nem 5.0 a jelölés, hasonlóan a korábbi verziókhoz, hanem egyszerűen 5. A Bluetooth SIG hivatalosan egy 2016. június 16-i médiaeseményen mutatta be az új szabványt, amely 2018-ban jelent meg a mobileszközökben, és jobb támogatást nyújt az IoT-nek. </w:t>
+      </w:r>
+    </w:p>
+    <w:p>
+      <w:pPr>
+        <w:spacing w:after="0" w:line="240" w:lineRule="auto"/>
+        <w:jc w:val="both"/>
+        <w:textAlignment w:val="baseline"/>
+        <w:rPr>
+          <w:rFonts w:ascii="Times New Roman" w:eastAsia="Times New Roman" w:hAnsi="Times New Roman" w:cs="Times New Roman"/>
+          <w:sz w:val="18"/>
+          <w:szCs w:val="18"/>
+          <w:lang w:eastAsia="hu-HU"/>
+        </w:rPr>
+      </w:pPr>
       <w:r>
         <w:rPr>
           <w:rFonts w:ascii="Times New Roman" w:eastAsia="Times New Roman" w:hAnsi="Times New Roman" w:cs="Times New Roman"/>
@@ -4465,85 +3246,7 @@
           <w:szCs w:val="24"/>
           <w:lang w:eastAsia="hu-HU"/>
         </w:rPr>
-        <w:t>Bluetooth</w:t>
-      </w:r>
-      <w:proofErr w:type="spellEnd"/>
-      <w:r>
-        <w:rPr>
-          <w:rFonts w:ascii="Times New Roman" w:eastAsia="Times New Roman" w:hAnsi="Times New Roman" w:cs="Times New Roman"/>
-          <w:color w:val="202122"/>
-          <w:sz w:val="24"/>
-          <w:szCs w:val="24"/>
-          <w:lang w:eastAsia="hu-HU"/>
-        </w:rPr>
-        <w:t xml:space="preserve"> SIG hivatalosan egy 2016. június 16-i médiaeseményen mutatta be az új szabványt, amely 2018-ban jelent meg a mobileszközökben, és jobb támogatást nyújt az </w:t>
-      </w:r>
-      <w:proofErr w:type="spellStart"/>
-      <w:r>
-        <w:rPr>
-          <w:rFonts w:ascii="Times New Roman" w:eastAsia="Times New Roman" w:hAnsi="Times New Roman" w:cs="Times New Roman"/>
-          <w:color w:val="202122"/>
-          <w:sz w:val="24"/>
-          <w:szCs w:val="24"/>
-          <w:lang w:eastAsia="hu-HU"/>
-        </w:rPr>
-        <w:t>IoT-nek</w:t>
-      </w:r>
-      <w:proofErr w:type="spellEnd"/>
-      <w:r>
-        <w:rPr>
-          <w:rFonts w:ascii="Times New Roman" w:eastAsia="Times New Roman" w:hAnsi="Times New Roman" w:cs="Times New Roman"/>
-          <w:color w:val="202122"/>
-          <w:sz w:val="24"/>
-          <w:szCs w:val="24"/>
-          <w:lang w:eastAsia="hu-HU"/>
-        </w:rPr>
-        <w:t>. </w:t>
-      </w:r>
-    </w:p>
-    <w:p>
-      <w:pPr>
-        <w:spacing w:after="0" w:line="240" w:lineRule="auto"/>
-        <w:jc w:val="both"/>
-        <w:textAlignment w:val="baseline"/>
-        <w:rPr>
-          <w:rFonts w:ascii="Times New Roman" w:eastAsia="Times New Roman" w:hAnsi="Times New Roman" w:cs="Times New Roman"/>
-          <w:sz w:val="18"/>
-          <w:szCs w:val="18"/>
-          <w:lang w:eastAsia="hu-HU"/>
-        </w:rPr>
-      </w:pPr>
-      <w:r>
-        <w:rPr>
-          <w:rFonts w:ascii="Times New Roman" w:eastAsia="Times New Roman" w:hAnsi="Times New Roman" w:cs="Times New Roman"/>
-          <w:color w:val="202122"/>
-          <w:sz w:val="24"/>
-          <w:szCs w:val="24"/>
-          <w:lang w:eastAsia="hu-HU"/>
-        </w:rPr>
-        <w:t xml:space="preserve">Változások (a </w:t>
-      </w:r>
-      <w:proofErr w:type="spellStart"/>
-      <w:r>
-        <w:rPr>
-          <w:rFonts w:ascii="Times New Roman" w:eastAsia="Times New Roman" w:hAnsi="Times New Roman" w:cs="Times New Roman"/>
-          <w:color w:val="202122"/>
-          <w:sz w:val="24"/>
-          <w:szCs w:val="24"/>
-          <w:lang w:eastAsia="hu-HU"/>
-        </w:rPr>
-        <w:t>Bluetooth</w:t>
-      </w:r>
-      <w:proofErr w:type="spellEnd"/>
-      <w:r>
-        <w:rPr>
-          <w:rFonts w:ascii="Times New Roman" w:eastAsia="Times New Roman" w:hAnsi="Times New Roman" w:cs="Times New Roman"/>
-          <w:color w:val="202122"/>
-          <w:sz w:val="24"/>
-          <w:szCs w:val="24"/>
-          <w:lang w:eastAsia="hu-HU"/>
-        </w:rPr>
-        <w:t xml:space="preserve"> 4.2-höz képest): </w:t>
+        <w:t>Változások (a Bluetooth 4.2-höz képest): </w:t>
       </w:r>
     </w:p>
     <w:p>
@@ -4571,29 +3274,7 @@
           <w:szCs w:val="24"/>
           <w:lang w:eastAsia="hu-HU"/>
         </w:rPr>
-        <w:t xml:space="preserve">kétszeres sebesség (2 </w:t>
-      </w:r>
-      <w:proofErr w:type="spellStart"/>
-      <w:r>
-        <w:rPr>
-          <w:rFonts w:ascii="Times New Roman" w:eastAsia="Times New Roman" w:hAnsi="Times New Roman" w:cs="Times New Roman"/>
-          <w:color w:val="202122"/>
-          <w:sz w:val="24"/>
-          <w:szCs w:val="24"/>
-          <w:lang w:eastAsia="hu-HU"/>
-        </w:rPr>
-        <w:t>Mbit</w:t>
-      </w:r>
-      <w:proofErr w:type="spellEnd"/>
-      <w:r>
-        <w:rPr>
-          <w:rFonts w:ascii="Times New Roman" w:eastAsia="Times New Roman" w:hAnsi="Times New Roman" w:cs="Times New Roman"/>
-          <w:color w:val="202122"/>
-          <w:sz w:val="24"/>
-          <w:szCs w:val="24"/>
-          <w:lang w:eastAsia="hu-HU"/>
-        </w:rPr>
-        <w:t>/s); </w:t>
+        <w:t>kétszeres sebesség (2 Mbit/s); </w:t>
       </w:r>
     </w:p>
     <w:p>
@@ -4621,6 +3302,7 @@
           <w:szCs w:val="24"/>
           <w:lang w:eastAsia="hu-HU"/>
         </w:rPr>
+        <w:lastRenderedPageBreak/>
         <w:t>négyszeres hatótáv (240 m); </w:t>
       </w:r>
     </w:p>
@@ -4649,29 +3331,7 @@
           <w:szCs w:val="24"/>
           <w:lang w:eastAsia="hu-HU"/>
         </w:rPr>
-        <w:t xml:space="preserve">nyolcszoros adattovábbítási kapacitás. Ez az </w:t>
-      </w:r>
-      <w:proofErr w:type="spellStart"/>
-      <w:r>
-        <w:rPr>
-          <w:rFonts w:ascii="Times New Roman" w:eastAsia="Times New Roman" w:hAnsi="Times New Roman" w:cs="Times New Roman"/>
-          <w:color w:val="202122"/>
-          <w:sz w:val="24"/>
-          <w:szCs w:val="24"/>
-          <w:lang w:eastAsia="hu-HU"/>
-        </w:rPr>
-        <w:t>IoT</w:t>
-      </w:r>
-      <w:proofErr w:type="spellEnd"/>
-      <w:r>
-        <w:rPr>
-          <w:rFonts w:ascii="Times New Roman" w:eastAsia="Times New Roman" w:hAnsi="Times New Roman" w:cs="Times New Roman"/>
-          <w:color w:val="202122"/>
-          <w:sz w:val="24"/>
-          <w:szCs w:val="24"/>
-          <w:lang w:eastAsia="hu-HU"/>
-        </w:rPr>
-        <w:t xml:space="preserve"> technológiát segíti, ahol sok eszközt kell egyszerre kezelni; </w:t>
+        <w:t>nyolcszoros adattovábbítási kapacitás. Ez az IoT technológiát segíti, ahol sok eszközt kell egyszerre kezelni; </w:t>
       </w:r>
     </w:p>
     <w:p>
@@ -4770,48 +3430,7 @@
           <w:szCs w:val="24"/>
           <w:lang w:eastAsia="hu-HU"/>
         </w:rPr>
-        <w:lastRenderedPageBreak/>
-        <w:t>A rádió frekvenciás hullámok képesek áthatolni a falakon és más akadályokon, valamint az IR-</w:t>
-      </w:r>
-      <w:proofErr w:type="spellStart"/>
-      <w:r>
-        <w:rPr>
-          <w:rFonts w:ascii="Times New Roman" w:eastAsia="Times New Roman" w:hAnsi="Times New Roman" w:cs="Times New Roman"/>
-          <w:sz w:val="24"/>
-          <w:szCs w:val="24"/>
-          <w:lang w:eastAsia="hu-HU"/>
-        </w:rPr>
-        <w:t>hez</w:t>
-      </w:r>
-      <w:proofErr w:type="spellEnd"/>
-      <w:r>
-        <w:rPr>
-          <w:rFonts w:ascii="Times New Roman" w:eastAsia="Times New Roman" w:hAnsi="Times New Roman" w:cs="Times New Roman"/>
-          <w:sz w:val="24"/>
-          <w:szCs w:val="24"/>
-          <w:lang w:eastAsia="hu-HU"/>
-        </w:rPr>
-        <w:t xml:space="preserve"> képest jóval nagyobb a hatótávolságuk.  A rádiófrekvenciás (RF) tartomány bizonyos részeit szabadon használható eszközök működésére tartják fenn, ilyenek például a zsinór nélküli telefonok, vezeték nélküli helyi-hálózatok és egyéb számítógépes perifériák. Ilyen frekvenciák a 900 MHz, 2.4 és 5 </w:t>
-      </w:r>
-      <w:proofErr w:type="spellStart"/>
-      <w:r>
-        <w:rPr>
-          <w:rFonts w:ascii="Times New Roman" w:eastAsia="Times New Roman" w:hAnsi="Times New Roman" w:cs="Times New Roman"/>
-          <w:sz w:val="24"/>
-          <w:szCs w:val="24"/>
-          <w:lang w:eastAsia="hu-HU"/>
-        </w:rPr>
-        <w:t>GHz</w:t>
-      </w:r>
-      <w:proofErr w:type="spellEnd"/>
-      <w:r>
-        <w:rPr>
-          <w:rFonts w:ascii="Times New Roman" w:eastAsia="Times New Roman" w:hAnsi="Times New Roman" w:cs="Times New Roman"/>
-          <w:sz w:val="24"/>
-          <w:szCs w:val="24"/>
-          <w:lang w:eastAsia="hu-HU"/>
-        </w:rPr>
-        <w:t>-es sávok.  </w:t>
+        <w:t>A rádió frekvenciás hullámok képesek áthatolni a falakon és más akadályokon, valamint az IR-hez képest jóval nagyobb a hatótávolságuk.  A rádiófrekvenciás (RF) tartomány bizonyos részeit szabadon használható eszközök működésére tartják fenn, ilyenek például a zsinór nélküli telefonok, vezeték nélküli helyi-hálózatok és egyéb számítógépes perifériák. Ilyen frekvenciák a 900 MHz, 2.4 és 5 GHz-es sávok.  </w:t>
       </w:r>
     </w:p>
     <w:p>
@@ -5011,67 +3630,7 @@
           <w:szCs w:val="24"/>
           <w:lang w:eastAsia="hu-HU"/>
         </w:rPr>
-        <w:t>Az egyik fő előnyük, hogy bárhol és bármikor lehetővé teszik a hálózati kapcsolódást. A vezeték nélküli hálózatok széleskörű megvalósítása a nyilvános helyeken, melyeket forrópontoknak (</w:t>
-      </w:r>
-      <w:proofErr w:type="spellStart"/>
-      <w:r>
-        <w:rPr>
-          <w:rFonts w:ascii="Times New Roman" w:eastAsia="Times New Roman" w:hAnsi="Times New Roman" w:cs="Times New Roman"/>
-          <w:sz w:val="24"/>
-          <w:szCs w:val="24"/>
-          <w:lang w:eastAsia="hu-HU"/>
-        </w:rPr>
-        <w:t>hotspot</w:t>
-      </w:r>
-      <w:proofErr w:type="spellEnd"/>
-      <w:r>
-        <w:rPr>
-          <w:rFonts w:ascii="Times New Roman" w:eastAsia="Times New Roman" w:hAnsi="Times New Roman" w:cs="Times New Roman"/>
-          <w:sz w:val="24"/>
-          <w:szCs w:val="24"/>
-          <w:lang w:eastAsia="hu-HU"/>
-        </w:rPr>
-        <w:t xml:space="preserve">) hívunk, lehetővé teszi az emberek számára, hogy könnyen csatlakozzanak az Internetre, adatokat </w:t>
-      </w:r>
-      <w:proofErr w:type="spellStart"/>
-      <w:r>
-        <w:rPr>
-          <w:rFonts w:ascii="Times New Roman" w:eastAsia="Times New Roman" w:hAnsi="Times New Roman" w:cs="Times New Roman"/>
-          <w:sz w:val="24"/>
-          <w:szCs w:val="24"/>
-          <w:lang w:eastAsia="hu-HU"/>
-        </w:rPr>
-        <w:t>töltsenek</w:t>
-      </w:r>
-      <w:proofErr w:type="spellEnd"/>
-      <w:r>
-        <w:rPr>
-          <w:rFonts w:ascii="Times New Roman" w:eastAsia="Times New Roman" w:hAnsi="Times New Roman" w:cs="Times New Roman"/>
-          <w:sz w:val="24"/>
-          <w:szCs w:val="24"/>
-          <w:lang w:eastAsia="hu-HU"/>
-        </w:rPr>
-        <w:t xml:space="preserve"> le, levelet </w:t>
-      </w:r>
-      <w:proofErr w:type="spellStart"/>
-      <w:r>
-        <w:rPr>
-          <w:rFonts w:ascii="Times New Roman" w:eastAsia="Times New Roman" w:hAnsi="Times New Roman" w:cs="Times New Roman"/>
-          <w:sz w:val="24"/>
-          <w:szCs w:val="24"/>
-          <w:lang w:eastAsia="hu-HU"/>
-        </w:rPr>
-        <w:t>váltsanak</w:t>
-      </w:r>
-      <w:proofErr w:type="spellEnd"/>
-      <w:r>
-        <w:rPr>
-          <w:rFonts w:ascii="Times New Roman" w:eastAsia="Times New Roman" w:hAnsi="Times New Roman" w:cs="Times New Roman"/>
-          <w:sz w:val="24"/>
-          <w:szCs w:val="24"/>
-          <w:lang w:eastAsia="hu-HU"/>
-        </w:rPr>
-        <w:t xml:space="preserve"> és állományokat küldjenek egymásnak.   </w:t>
+        <w:t>Az egyik fő előnyük, hogy bárhol és bármikor lehetővé teszik a hálózati kapcsolódást. A vezeték nélküli hálózatok széleskörű megvalósítása a nyilvános helyeken, melyeket forrópontoknak (hotspot) hívunk, lehetővé teszi az emberek számára, hogy könnyen csatlakozzanak az Internetre, adatokat töltsenek le, levelet váltsanak és állományokat küldjenek egymásnak.   </w:t>
       </w:r>
     </w:p>
     <w:p>
@@ -5164,6 +3723,7 @@
           <w:szCs w:val="24"/>
           <w:lang w:eastAsia="hu-HU"/>
         </w:rPr>
+        <w:lastRenderedPageBreak/>
         <w:t>Hordozhatóság: egyszerű csatlakozást tesz lehetővé helyhez kötött és változó helyzetű ügyfelek számára </w:t>
       </w:r>
     </w:p>
@@ -5272,27 +3832,7 @@
           <w:szCs w:val="24"/>
           <w:lang w:eastAsia="hu-HU"/>
         </w:rPr>
-        <w:t xml:space="preserve">Megbízhatóság: egyszerűen </w:t>
-      </w:r>
-      <w:proofErr w:type="spellStart"/>
-      <w:r>
-        <w:rPr>
-          <w:rFonts w:ascii="Times New Roman" w:eastAsia="Times New Roman" w:hAnsi="Times New Roman" w:cs="Times New Roman"/>
-          <w:sz w:val="24"/>
-          <w:szCs w:val="24"/>
-          <w:lang w:eastAsia="hu-HU"/>
-        </w:rPr>
-        <w:t>beüzemelhetőek</w:t>
-      </w:r>
-      <w:proofErr w:type="spellEnd"/>
-      <w:r>
-        <w:rPr>
-          <w:rFonts w:ascii="Times New Roman" w:eastAsia="Times New Roman" w:hAnsi="Times New Roman" w:cs="Times New Roman"/>
-          <w:sz w:val="24"/>
-          <w:szCs w:val="24"/>
-          <w:lang w:eastAsia="hu-HU"/>
-        </w:rPr>
-        <w:t xml:space="preserve"> mostoha körülmények ellenére is </w:t>
+        <w:t>Megbízhatóság: egyszerűen beüzemelhetőek mostoha körülmények ellenére is </w:t>
       </w:r>
     </w:p>
     <w:p>
@@ -5346,7 +3886,6 @@
           <w:szCs w:val="24"/>
           <w:lang w:eastAsia="hu-HU"/>
         </w:rPr>
-        <w:lastRenderedPageBreak/>
         <w:t>Jel erősítés lehetséges további antenna oszlopok elhelyezésével („átjátszók”) </w:t>
       </w:r>
     </w:p>
@@ -5414,89 +3953,29 @@
           <w:szCs w:val="24"/>
           <w:lang w:eastAsia="hu-HU"/>
         </w:rPr>
-        <w:t xml:space="preserve">Először is, a Vezeték nélküli LAN (WLAN) technológiák a rádiófrekvenciás spektrum szabadon használható sávjait használják. Mivel e sávok használata nem szabályozott, számos eszköz üzemel ezeken a frekvenciákon. Ennek eredményeképpen ezek a frekvenciasávok nagyon zsúfoltak, és a különböző eszközök jelei gyakran zavarják egymást. Ezen kívül számos eszköz, mint  például a mikrohullámú sütők vagy zsinórnélküli telefonok használhatják ezeket a sávokat, és </w:t>
-      </w:r>
-      <w:proofErr w:type="spellStart"/>
-      <w:r>
-        <w:rPr>
-          <w:rFonts w:ascii="Times New Roman" w:eastAsia="Times New Roman" w:hAnsi="Times New Roman" w:cs="Times New Roman"/>
-          <w:sz w:val="24"/>
-          <w:szCs w:val="24"/>
-          <w:lang w:eastAsia="hu-HU"/>
-        </w:rPr>
-        <w:t>interferálhatnak</w:t>
-      </w:r>
-      <w:proofErr w:type="spellEnd"/>
-      <w:r>
-        <w:rPr>
-          <w:rFonts w:ascii="Times New Roman" w:eastAsia="Times New Roman" w:hAnsi="Times New Roman" w:cs="Times New Roman"/>
-          <w:sz w:val="24"/>
-          <w:szCs w:val="24"/>
-          <w:lang w:eastAsia="hu-HU"/>
-        </w:rPr>
-        <w:t xml:space="preserve"> a WLAN kommunikációval.   </w:t>
-      </w:r>
-    </w:p>
-    <w:p>
-      <w:pPr>
-        <w:spacing w:after="0" w:line="240" w:lineRule="auto"/>
-        <w:jc w:val="both"/>
-        <w:textAlignment w:val="baseline"/>
-        <w:rPr>
-          <w:rFonts w:ascii="Times New Roman" w:eastAsia="Times New Roman" w:hAnsi="Times New Roman" w:cs="Times New Roman"/>
-          <w:sz w:val="18"/>
-          <w:szCs w:val="18"/>
-          <w:lang w:eastAsia="hu-HU"/>
-        </w:rPr>
-      </w:pPr>
-      <w:r>
-        <w:rPr>
-          <w:rFonts w:ascii="Times New Roman" w:eastAsia="Times New Roman" w:hAnsi="Times New Roman" w:cs="Times New Roman"/>
-          <w:sz w:val="24"/>
-          <w:szCs w:val="24"/>
-          <w:lang w:eastAsia="hu-HU"/>
-        </w:rPr>
-        <w:t xml:space="preserve">Másodszor, a vezeték nélküli hálózatok fő problémája a biztonság. A WLAN-ok könnyű hálózati hozzáférést biztosítanak, amelyet az adatoknak sugárzással </w:t>
-      </w:r>
-      <w:proofErr w:type="spellStart"/>
-      <w:r>
-        <w:rPr>
-          <w:rFonts w:ascii="Times New Roman" w:eastAsia="Times New Roman" w:hAnsi="Times New Roman" w:cs="Times New Roman"/>
-          <w:sz w:val="24"/>
-          <w:szCs w:val="24"/>
-          <w:lang w:eastAsia="hu-HU"/>
-        </w:rPr>
-        <w:t>törénő</w:t>
-      </w:r>
-      <w:proofErr w:type="spellEnd"/>
-      <w:r>
-        <w:rPr>
-          <w:rFonts w:ascii="Times New Roman" w:eastAsia="Times New Roman" w:hAnsi="Times New Roman" w:cs="Times New Roman"/>
-          <w:sz w:val="24"/>
-          <w:szCs w:val="24"/>
-          <w:lang w:eastAsia="hu-HU"/>
-        </w:rPr>
-        <w:t xml:space="preserve"> továbbítása tesz lehetővé. Ez a tulajdonsága azonban korlátozza a vezeték nélküli technológia által nyújtott </w:t>
-      </w:r>
-      <w:proofErr w:type="spellStart"/>
-      <w:r>
-        <w:rPr>
-          <w:rFonts w:ascii="Times New Roman" w:eastAsia="Times New Roman" w:hAnsi="Times New Roman" w:cs="Times New Roman"/>
-          <w:sz w:val="24"/>
-          <w:szCs w:val="24"/>
-          <w:lang w:eastAsia="hu-HU"/>
-        </w:rPr>
-        <w:t>bitonság</w:t>
-      </w:r>
-      <w:proofErr w:type="spellEnd"/>
-      <w:r>
-        <w:rPr>
-          <w:rFonts w:ascii="Times New Roman" w:eastAsia="Times New Roman" w:hAnsi="Times New Roman" w:cs="Times New Roman"/>
-          <w:sz w:val="24"/>
-          <w:szCs w:val="24"/>
-          <w:lang w:eastAsia="hu-HU"/>
-        </w:rPr>
-        <w:t xml:space="preserve"> mértékét is. Bárki megfigyelheti a kommunikációs adatfolyamot annak ellenére, hogy nem neki szánták.  E biztonsági problémákra válaszul, a vezeték nélküli átvitel védelme érdekében különböző technikákat fejlesztettek ki, például titkosítás és hitelesítés. </w:t>
+        <w:t>Először is, a Vezeték nélküli LAN (WLAN) technológiák a rádiófrekvenciás spektrum szabadon használható sávjait használják. Mivel e sávok használata nem szabályozott, számos eszköz üzemel ezeken a frekvenciákon. Ennek eredményeképpen ezek a frekvenciasávok nagyon zsúfoltak, és a különböző eszközök jelei gyakran zavarják egymást. Ezen kívül számos eszköz, mint  például a mikrohullámú sütők vagy zsinórnélküli telefonok használhatják ezeket a sávokat, és interferálhatnak a WLAN kommunikációval.   </w:t>
+      </w:r>
+    </w:p>
+    <w:p>
+      <w:pPr>
+        <w:spacing w:after="0" w:line="240" w:lineRule="auto"/>
+        <w:jc w:val="both"/>
+        <w:textAlignment w:val="baseline"/>
+        <w:rPr>
+          <w:rFonts w:ascii="Times New Roman" w:eastAsia="Times New Roman" w:hAnsi="Times New Roman" w:cs="Times New Roman"/>
+          <w:sz w:val="18"/>
+          <w:szCs w:val="18"/>
+          <w:lang w:eastAsia="hu-HU"/>
+        </w:rPr>
+      </w:pPr>
+      <w:r>
+        <w:rPr>
+          <w:rFonts w:ascii="Times New Roman" w:eastAsia="Times New Roman" w:hAnsi="Times New Roman" w:cs="Times New Roman"/>
+          <w:sz w:val="24"/>
+          <w:szCs w:val="24"/>
+          <w:lang w:eastAsia="hu-HU"/>
+        </w:rPr>
+        <w:t>Másodszor, a vezeték nélküli hálózatok fő problémája a biztonság. A WLAN-ok könnyű hálózati hozzáférést biztosítanak, amelyet az adatoknak sugárzással törénő továbbítása tesz lehetővé. Ez a tulajdonsága azonban korlátozza a vezeték nélküli technológia által nyújtott bitonság mértékét is. Bárki megfigyelheti a kommunikációs adatfolyamot annak ellenére, hogy nem neki szánták.  E biztonsági problémákra válaszul, a vezeték nélküli átvitel védelme érdekében különböző technikákat fejlesztettek ki, például titkosítás és hitelesítés. </w:t>
       </w:r>
     </w:p>
     <w:p>
@@ -5572,27 +4051,7 @@
           <w:szCs w:val="24"/>
           <w:lang w:eastAsia="hu-HU"/>
         </w:rPr>
-        <w:t xml:space="preserve">Hálózati és adatvédelem: A WLAN technológiát az átvitelre kerülő adatok hozzáférése és nem azok védelmére tervezték. </w:t>
-      </w:r>
-      <w:proofErr w:type="spellStart"/>
-      <w:r>
-        <w:rPr>
-          <w:rFonts w:ascii="Times New Roman" w:eastAsia="Times New Roman" w:hAnsi="Times New Roman" w:cs="Times New Roman"/>
-          <w:sz w:val="24"/>
-          <w:szCs w:val="24"/>
-          <w:lang w:eastAsia="hu-HU"/>
-        </w:rPr>
-        <w:t>Mindezek</w:t>
-      </w:r>
-      <w:proofErr w:type="spellEnd"/>
-      <w:r>
-        <w:rPr>
-          <w:rFonts w:ascii="Times New Roman" w:eastAsia="Times New Roman" w:hAnsi="Times New Roman" w:cs="Times New Roman"/>
-          <w:sz w:val="24"/>
-          <w:szCs w:val="24"/>
-          <w:lang w:eastAsia="hu-HU"/>
-        </w:rPr>
-        <w:t xml:space="preserve"> miatt, védtelen bejáratot biztosíthat a vezetékes hálózatba </w:t>
+        <w:t>Hálózati és adatvédelem: A WLAN technológiát az átvitelre kerülő adatok hozzáférése és nem azok védelmére tervezték. Mindezek miatt, védtelen bejáratot biztosíthat a vezetékes hálózatba </w:t>
       </w:r>
     </w:p>
     <w:p>
@@ -5876,27 +4335,7 @@
           <w:szCs w:val="24"/>
           <w:lang w:eastAsia="hu-HU"/>
         </w:rPr>
-        <w:t xml:space="preserve">Az 5 </w:t>
-      </w:r>
-      <w:proofErr w:type="spellStart"/>
-      <w:r>
-        <w:rPr>
-          <w:rFonts w:ascii="Times New Roman" w:eastAsia="Times New Roman" w:hAnsi="Times New Roman" w:cs="Times New Roman"/>
-          <w:sz w:val="24"/>
-          <w:szCs w:val="24"/>
-          <w:lang w:eastAsia="hu-HU"/>
-        </w:rPr>
-        <w:t>GHz</w:t>
-      </w:r>
-      <w:proofErr w:type="spellEnd"/>
-      <w:r>
-        <w:rPr>
-          <w:rFonts w:ascii="Times New Roman" w:eastAsia="Times New Roman" w:hAnsi="Times New Roman" w:cs="Times New Roman"/>
-          <w:sz w:val="24"/>
-          <w:szCs w:val="24"/>
-          <w:lang w:eastAsia="hu-HU"/>
-        </w:rPr>
-        <w:t>-es frekvencia tartományt használja.   </w:t>
+        <w:t>Az 5 GHz-es frekvencia tartományt használja.   </w:t>
       </w:r>
     </w:p>
     <w:p>
@@ -5923,27 +4362,7 @@
           <w:szCs w:val="24"/>
           <w:lang w:eastAsia="hu-HU"/>
         </w:rPr>
-        <w:t xml:space="preserve">Nem kompatibilis a 2.4 </w:t>
-      </w:r>
-      <w:proofErr w:type="spellStart"/>
-      <w:r>
-        <w:rPr>
-          <w:rFonts w:ascii="Times New Roman" w:eastAsia="Times New Roman" w:hAnsi="Times New Roman" w:cs="Times New Roman"/>
-          <w:sz w:val="24"/>
-          <w:szCs w:val="24"/>
-          <w:lang w:eastAsia="hu-HU"/>
-        </w:rPr>
-        <w:t>GHz</w:t>
-      </w:r>
-      <w:proofErr w:type="spellEnd"/>
-      <w:r>
-        <w:rPr>
-          <w:rFonts w:ascii="Times New Roman" w:eastAsia="Times New Roman" w:hAnsi="Times New Roman" w:cs="Times New Roman"/>
-          <w:sz w:val="24"/>
-          <w:szCs w:val="24"/>
-          <w:lang w:eastAsia="hu-HU"/>
-        </w:rPr>
-        <w:t>-es sávot használó 802.11 b/g/n eszközökkel.  </w:t>
+        <w:t>Nem kompatibilis a 2.4 GHz-es sávot használó 802.11 b/g/n eszközökkel.  </w:t>
       </w:r>
     </w:p>
     <w:p>
@@ -6024,6 +4443,7 @@
           <w:szCs w:val="24"/>
           <w:lang w:eastAsia="hu-HU"/>
         </w:rPr>
+        <w:lastRenderedPageBreak/>
         <w:t>Egyre nehezebb 802.11a-nak megfelelő eszközt találni.  </w:t>
       </w:r>
     </w:p>
@@ -6051,27 +4471,7 @@
           <w:szCs w:val="24"/>
           <w:lang w:eastAsia="hu-HU"/>
         </w:rPr>
-        <w:t xml:space="preserve">54 </w:t>
-      </w:r>
-      <w:proofErr w:type="spellStart"/>
-      <w:r>
-        <w:rPr>
-          <w:rFonts w:ascii="Times New Roman" w:eastAsia="Times New Roman" w:hAnsi="Times New Roman" w:cs="Times New Roman"/>
-          <w:sz w:val="24"/>
-          <w:szCs w:val="24"/>
-          <w:lang w:eastAsia="hu-HU"/>
-        </w:rPr>
-        <w:t>mbit</w:t>
-      </w:r>
-      <w:proofErr w:type="spellEnd"/>
-      <w:r>
-        <w:rPr>
-          <w:rFonts w:ascii="Times New Roman" w:eastAsia="Times New Roman" w:hAnsi="Times New Roman" w:cs="Times New Roman"/>
-          <w:sz w:val="24"/>
-          <w:szCs w:val="24"/>
-          <w:lang w:eastAsia="hu-HU"/>
-        </w:rPr>
-        <w:t>/s </w:t>
+        <w:t>54 mbit/s </w:t>
       </w:r>
     </w:p>
     <w:p>
@@ -6098,47 +4498,7 @@
           <w:szCs w:val="24"/>
           <w:lang w:eastAsia="hu-HU"/>
         </w:rPr>
-        <w:t xml:space="preserve">hatótáv 40m </w:t>
-      </w:r>
-      <w:proofErr w:type="spellStart"/>
-      <w:r>
-        <w:rPr>
-          <w:rFonts w:ascii="Times New Roman" w:eastAsia="Times New Roman" w:hAnsi="Times New Roman" w:cs="Times New Roman"/>
-          <w:sz w:val="24"/>
-          <w:szCs w:val="24"/>
-          <w:lang w:eastAsia="hu-HU"/>
-        </w:rPr>
-        <w:t>beltér</w:t>
-      </w:r>
-      <w:proofErr w:type="spellEnd"/>
-      <w:r>
-        <w:rPr>
-          <w:rFonts w:ascii="Times New Roman" w:eastAsia="Times New Roman" w:hAnsi="Times New Roman" w:cs="Times New Roman"/>
-          <w:sz w:val="24"/>
-          <w:szCs w:val="24"/>
-          <w:lang w:eastAsia="hu-HU"/>
-        </w:rPr>
-        <w:t xml:space="preserve"> 100m </w:t>
-      </w:r>
-      <w:proofErr w:type="spellStart"/>
-      <w:r>
-        <w:rPr>
-          <w:rFonts w:ascii="Times New Roman" w:eastAsia="Times New Roman" w:hAnsi="Times New Roman" w:cs="Times New Roman"/>
-          <w:sz w:val="24"/>
-          <w:szCs w:val="24"/>
-          <w:lang w:eastAsia="hu-HU"/>
-        </w:rPr>
-        <w:t>kültér</w:t>
-      </w:r>
-      <w:proofErr w:type="spellEnd"/>
-      <w:r>
-        <w:rPr>
-          <w:rFonts w:ascii="Times New Roman" w:eastAsia="Times New Roman" w:hAnsi="Times New Roman" w:cs="Times New Roman"/>
-          <w:sz w:val="24"/>
-          <w:szCs w:val="24"/>
-          <w:lang w:eastAsia="hu-HU"/>
-        </w:rPr>
-        <w:t> </w:t>
+        <w:t>hatótáv 40m beltér 100m kültér </w:t>
       </w:r>
     </w:p>
     <w:p>
@@ -6209,27 +4569,7 @@
           <w:szCs w:val="24"/>
           <w:lang w:eastAsia="hu-HU"/>
         </w:rPr>
-        <w:t xml:space="preserve">A 2.4 </w:t>
-      </w:r>
-      <w:proofErr w:type="spellStart"/>
-      <w:r>
-        <w:rPr>
-          <w:rFonts w:ascii="Times New Roman" w:eastAsia="Times New Roman" w:hAnsi="Times New Roman" w:cs="Times New Roman"/>
-          <w:sz w:val="24"/>
-          <w:szCs w:val="24"/>
-          <w:lang w:eastAsia="hu-HU"/>
-        </w:rPr>
-        <w:t>GHz</w:t>
-      </w:r>
-      <w:proofErr w:type="spellEnd"/>
-      <w:r>
-        <w:rPr>
-          <w:rFonts w:ascii="Times New Roman" w:eastAsia="Times New Roman" w:hAnsi="Times New Roman" w:cs="Times New Roman"/>
-          <w:sz w:val="24"/>
-          <w:szCs w:val="24"/>
-          <w:lang w:eastAsia="hu-HU"/>
-        </w:rPr>
-        <w:t>-es technológiák első képviselője.  </w:t>
+        <w:t>A 2.4 GHz-es technológiák első képviselője.  </w:t>
       </w:r>
     </w:p>
     <w:p>
@@ -6256,27 +4596,7 @@
           <w:szCs w:val="24"/>
           <w:lang w:eastAsia="hu-HU"/>
         </w:rPr>
-        <w:t xml:space="preserve">Maximális adatátviteli sebessége 11 </w:t>
-      </w:r>
-      <w:proofErr w:type="spellStart"/>
-      <w:r>
-        <w:rPr>
-          <w:rFonts w:ascii="Times New Roman" w:eastAsia="Times New Roman" w:hAnsi="Times New Roman" w:cs="Times New Roman"/>
-          <w:sz w:val="24"/>
-          <w:szCs w:val="24"/>
-          <w:lang w:eastAsia="hu-HU"/>
-        </w:rPr>
-        <w:t>Mbit</w:t>
-      </w:r>
-      <w:proofErr w:type="spellEnd"/>
-      <w:r>
-        <w:rPr>
-          <w:rFonts w:ascii="Times New Roman" w:eastAsia="Times New Roman" w:hAnsi="Times New Roman" w:cs="Times New Roman"/>
-          <w:sz w:val="24"/>
-          <w:szCs w:val="24"/>
-          <w:lang w:eastAsia="hu-HU"/>
-        </w:rPr>
-        <w:t>/s.   </w:t>
+        <w:t>Maximális adatátviteli sebessége 11 Mbit/s.   </w:t>
       </w:r>
     </w:p>
     <w:p>
@@ -6296,45 +4616,14 @@
           <w:lang w:eastAsia="hu-HU"/>
         </w:rPr>
       </w:pPr>
-      <w:proofErr w:type="spellStart"/>
-      <w:r>
-        <w:rPr>
-          <w:rFonts w:ascii="Times New Roman" w:eastAsia="Times New Roman" w:hAnsi="Times New Roman" w:cs="Times New Roman"/>
-          <w:sz w:val="24"/>
-          <w:szCs w:val="24"/>
-          <w:lang w:eastAsia="hu-HU"/>
-        </w:rPr>
-        <w:t>Beltérben</w:t>
-      </w:r>
-      <w:proofErr w:type="spellEnd"/>
-      <w:r>
-        <w:rPr>
-          <w:rFonts w:ascii="Times New Roman" w:eastAsia="Times New Roman" w:hAnsi="Times New Roman" w:cs="Times New Roman"/>
-          <w:sz w:val="24"/>
-          <w:szCs w:val="24"/>
-          <w:lang w:eastAsia="hu-HU"/>
-        </w:rPr>
-        <w:t xml:space="preserve"> maximálisan 46 méter (150 láb), </w:t>
-      </w:r>
-      <w:proofErr w:type="spellStart"/>
-      <w:r>
-        <w:rPr>
-          <w:rFonts w:ascii="Times New Roman" w:eastAsia="Times New Roman" w:hAnsi="Times New Roman" w:cs="Times New Roman"/>
-          <w:sz w:val="24"/>
-          <w:szCs w:val="24"/>
-          <w:lang w:eastAsia="hu-HU"/>
-        </w:rPr>
-        <w:t>kültéren</w:t>
-      </w:r>
-      <w:proofErr w:type="spellEnd"/>
-      <w:r>
-        <w:rPr>
-          <w:rFonts w:ascii="Times New Roman" w:eastAsia="Times New Roman" w:hAnsi="Times New Roman" w:cs="Times New Roman"/>
-          <w:sz w:val="24"/>
-          <w:szCs w:val="24"/>
-          <w:lang w:eastAsia="hu-HU"/>
-        </w:rPr>
-        <w:t xml:space="preserve"> 96 méter (300 láb) a hatótávolsága.  </w:t>
+      <w:r>
+        <w:rPr>
+          <w:rFonts w:ascii="Times New Roman" w:eastAsia="Times New Roman" w:hAnsi="Times New Roman" w:cs="Times New Roman"/>
+          <w:sz w:val="24"/>
+          <w:szCs w:val="24"/>
+          <w:lang w:eastAsia="hu-HU"/>
+        </w:rPr>
+        <w:t>Beltérben maximálisan 46 méter (150 láb), kültéren 96 méter (300 láb) a hatótávolsága.  </w:t>
       </w:r>
     </w:p>
     <w:p>
@@ -6383,7 +4672,6 @@
           <w:szCs w:val="24"/>
           <w:lang w:eastAsia="hu-HU"/>
         </w:rPr>
-        <w:lastRenderedPageBreak/>
         <w:t>802.11g:  </w:t>
       </w:r>
     </w:p>
@@ -6411,27 +4699,7 @@
           <w:szCs w:val="24"/>
           <w:lang w:eastAsia="hu-HU"/>
         </w:rPr>
-        <w:t xml:space="preserve">2,4 </w:t>
-      </w:r>
-      <w:proofErr w:type="spellStart"/>
-      <w:r>
-        <w:rPr>
-          <w:rFonts w:ascii="Times New Roman" w:eastAsia="Times New Roman" w:hAnsi="Times New Roman" w:cs="Times New Roman"/>
-          <w:sz w:val="24"/>
-          <w:szCs w:val="24"/>
-          <w:lang w:eastAsia="hu-HU"/>
-        </w:rPr>
-        <w:t>GHz</w:t>
-      </w:r>
-      <w:proofErr w:type="spellEnd"/>
-      <w:r>
-        <w:rPr>
-          <w:rFonts w:ascii="Times New Roman" w:eastAsia="Times New Roman" w:hAnsi="Times New Roman" w:cs="Times New Roman"/>
-          <w:sz w:val="24"/>
-          <w:szCs w:val="24"/>
-          <w:lang w:eastAsia="hu-HU"/>
-        </w:rPr>
-        <w:t>-es technológia  </w:t>
+        <w:t>2,4 GHz-es technológia  </w:t>
       </w:r>
     </w:p>
     <w:p>
@@ -6458,27 +4726,7 @@
           <w:szCs w:val="24"/>
           <w:lang w:eastAsia="hu-HU"/>
         </w:rPr>
-        <w:t xml:space="preserve">54 </w:t>
-      </w:r>
-      <w:proofErr w:type="spellStart"/>
-      <w:r>
-        <w:rPr>
-          <w:rFonts w:ascii="Times New Roman" w:eastAsia="Times New Roman" w:hAnsi="Times New Roman" w:cs="Times New Roman"/>
-          <w:sz w:val="24"/>
-          <w:szCs w:val="24"/>
-          <w:lang w:eastAsia="hu-HU"/>
-        </w:rPr>
-        <w:t>Mbit</w:t>
-      </w:r>
-      <w:proofErr w:type="spellEnd"/>
-      <w:r>
-        <w:rPr>
-          <w:rFonts w:ascii="Times New Roman" w:eastAsia="Times New Roman" w:hAnsi="Times New Roman" w:cs="Times New Roman"/>
-          <w:sz w:val="24"/>
-          <w:szCs w:val="24"/>
-          <w:lang w:eastAsia="hu-HU"/>
-        </w:rPr>
-        <w:t>/s a maximális adatátviteli sebessége  </w:t>
+        <w:t>54 Mbit/s a maximális adatátviteli sebessége  </w:t>
       </w:r>
     </w:p>
     <w:p>
@@ -6657,47 +4905,7 @@
           <w:szCs w:val="24"/>
           <w:lang w:eastAsia="hu-HU"/>
         </w:rPr>
-        <w:t xml:space="preserve">2,4 </w:t>
-      </w:r>
-      <w:proofErr w:type="spellStart"/>
-      <w:r>
-        <w:rPr>
-          <w:rFonts w:ascii="Times New Roman" w:eastAsia="Times New Roman" w:hAnsi="Times New Roman" w:cs="Times New Roman"/>
-          <w:sz w:val="24"/>
-          <w:szCs w:val="24"/>
-          <w:lang w:eastAsia="hu-HU"/>
-        </w:rPr>
-        <w:t>GHz</w:t>
-      </w:r>
-      <w:proofErr w:type="spellEnd"/>
-      <w:r>
-        <w:rPr>
-          <w:rFonts w:ascii="Times New Roman" w:eastAsia="Times New Roman" w:hAnsi="Times New Roman" w:cs="Times New Roman"/>
-          <w:sz w:val="24"/>
-          <w:szCs w:val="24"/>
-          <w:lang w:eastAsia="hu-HU"/>
-        </w:rPr>
-        <w:t xml:space="preserve">-es technológia (a szabvány tervezet az 5 </w:t>
-      </w:r>
-      <w:proofErr w:type="spellStart"/>
-      <w:r>
-        <w:rPr>
-          <w:rFonts w:ascii="Times New Roman" w:eastAsia="Times New Roman" w:hAnsi="Times New Roman" w:cs="Times New Roman"/>
-          <w:sz w:val="24"/>
-          <w:szCs w:val="24"/>
-          <w:lang w:eastAsia="hu-HU"/>
-        </w:rPr>
-        <w:t>GHz</w:t>
-      </w:r>
-      <w:proofErr w:type="spellEnd"/>
-      <w:r>
-        <w:rPr>
-          <w:rFonts w:ascii="Times New Roman" w:eastAsia="Times New Roman" w:hAnsi="Times New Roman" w:cs="Times New Roman"/>
-          <w:sz w:val="24"/>
-          <w:szCs w:val="24"/>
-          <w:lang w:eastAsia="hu-HU"/>
-        </w:rPr>
-        <w:t xml:space="preserve"> támogatását is említi)  </w:t>
+        <w:t>2,4 GHz-es technológia (a szabvány tervezet az 5 GHz támogatását is említi)  </w:t>
       </w:r>
     </w:p>
     <w:p>
@@ -6778,47 +4986,7 @@
           <w:szCs w:val="24"/>
           <w:lang w:eastAsia="hu-HU"/>
         </w:rPr>
-        <w:t xml:space="preserve">600 </w:t>
-      </w:r>
-      <w:proofErr w:type="spellStart"/>
-      <w:r>
-        <w:rPr>
-          <w:rFonts w:ascii="Times New Roman" w:eastAsia="Times New Roman" w:hAnsi="Times New Roman" w:cs="Times New Roman"/>
-          <w:sz w:val="24"/>
-          <w:szCs w:val="24"/>
-          <w:lang w:eastAsia="hu-HU"/>
-        </w:rPr>
-        <w:t>mbit</w:t>
-      </w:r>
-      <w:proofErr w:type="spellEnd"/>
-      <w:r>
-        <w:rPr>
-          <w:rFonts w:ascii="Times New Roman" w:eastAsia="Times New Roman" w:hAnsi="Times New Roman" w:cs="Times New Roman"/>
-          <w:sz w:val="24"/>
-          <w:szCs w:val="24"/>
-          <w:lang w:eastAsia="hu-HU"/>
-        </w:rPr>
-        <w:t xml:space="preserve">/s </w:t>
-      </w:r>
-      <w:proofErr w:type="spellStart"/>
-      <w:r>
-        <w:rPr>
-          <w:rFonts w:ascii="Times New Roman" w:eastAsia="Times New Roman" w:hAnsi="Times New Roman" w:cs="Times New Roman"/>
-          <w:sz w:val="24"/>
-          <w:szCs w:val="24"/>
-          <w:lang w:eastAsia="hu-HU"/>
-        </w:rPr>
-        <w:t>max</w:t>
-      </w:r>
-      <w:proofErr w:type="spellEnd"/>
-      <w:r>
-        <w:rPr>
-          <w:rFonts w:ascii="Times New Roman" w:eastAsia="Times New Roman" w:hAnsi="Times New Roman" w:cs="Times New Roman"/>
-          <w:sz w:val="24"/>
-          <w:szCs w:val="24"/>
-          <w:lang w:eastAsia="hu-HU"/>
-        </w:rPr>
-        <w:t xml:space="preserve"> sebesség </w:t>
+        <w:t>600 mbit/s max sebesség </w:t>
       </w:r>
     </w:p>
     <w:p>
@@ -6845,47 +5013,7 @@
           <w:szCs w:val="24"/>
           <w:lang w:eastAsia="hu-HU"/>
         </w:rPr>
-        <w:t xml:space="preserve">70 m </w:t>
-      </w:r>
-      <w:proofErr w:type="spellStart"/>
-      <w:r>
-        <w:rPr>
-          <w:rFonts w:ascii="Times New Roman" w:eastAsia="Times New Roman" w:hAnsi="Times New Roman" w:cs="Times New Roman"/>
-          <w:sz w:val="24"/>
-          <w:szCs w:val="24"/>
-          <w:lang w:eastAsia="hu-HU"/>
-        </w:rPr>
-        <w:t>beltér</w:t>
-      </w:r>
-      <w:proofErr w:type="spellEnd"/>
-      <w:r>
-        <w:rPr>
-          <w:rFonts w:ascii="Times New Roman" w:eastAsia="Times New Roman" w:hAnsi="Times New Roman" w:cs="Times New Roman"/>
-          <w:sz w:val="24"/>
-          <w:szCs w:val="24"/>
-          <w:lang w:eastAsia="hu-HU"/>
-        </w:rPr>
-        <w:t xml:space="preserve"> 250 m </w:t>
-      </w:r>
-      <w:proofErr w:type="spellStart"/>
-      <w:r>
-        <w:rPr>
-          <w:rFonts w:ascii="Times New Roman" w:eastAsia="Times New Roman" w:hAnsi="Times New Roman" w:cs="Times New Roman"/>
-          <w:sz w:val="24"/>
-          <w:szCs w:val="24"/>
-          <w:lang w:eastAsia="hu-HU"/>
-        </w:rPr>
-        <w:t>kültér</w:t>
-      </w:r>
-      <w:proofErr w:type="spellEnd"/>
-      <w:r>
-        <w:rPr>
-          <w:rFonts w:ascii="Times New Roman" w:eastAsia="Times New Roman" w:hAnsi="Times New Roman" w:cs="Times New Roman"/>
-          <w:sz w:val="24"/>
-          <w:szCs w:val="24"/>
-          <w:lang w:eastAsia="hu-HU"/>
-        </w:rPr>
-        <w:t> </w:t>
+        <w:t>70 m beltér 250 m kültér </w:t>
       </w:r>
     </w:p>
     <w:p>
@@ -6986,36 +5114,8 @@
           <w:sz w:val="24"/>
           <w:szCs w:val="24"/>
         </w:rPr>
-        <w:t xml:space="preserve">Az ön </w:t>
-      </w:r>
-      <w:proofErr w:type="spellStart"/>
-      <w:r>
-        <w:rPr>
-          <w:rFonts w:ascii="Times New Roman" w:hAnsi="Times New Roman" w:cs="Times New Roman"/>
-          <w:sz w:val="24"/>
-          <w:szCs w:val="24"/>
-        </w:rPr>
-        <w:t>word</w:t>
-      </w:r>
-      <w:proofErr w:type="spellEnd"/>
-      <w:r>
-        <w:rPr>
-          <w:rFonts w:ascii="Times New Roman" w:hAnsi="Times New Roman" w:cs="Times New Roman"/>
-          <w:sz w:val="24"/>
-          <w:szCs w:val="24"/>
-        </w:rPr>
-        <w:t xml:space="preserve"> és ppt </w:t>
-      </w:r>
-      <w:proofErr w:type="spellStart"/>
-      <w:r>
-        <w:rPr>
-          <w:rFonts w:ascii="Times New Roman" w:hAnsi="Times New Roman" w:cs="Times New Roman"/>
-          <w:sz w:val="24"/>
-          <w:szCs w:val="24"/>
-        </w:rPr>
-        <w:t>fileja</w:t>
-      </w:r>
-      <w:proofErr w:type="spellEnd"/>
+        <w:t>Az ön word és ppt fileja</w:t>
+      </w:r>
     </w:p>
     <w:sectPr>
       <w:pgSz w:w="11906" w:h="16838"/>
@@ -9198,6 +7298,119 @@
     </w:lvl>
   </w:abstractNum>
   <w:abstractNum w:abstractNumId="16" w15:restartNumberingAfterBreak="0">
+    <w:nsid w:val="479A18EE"/>
+    <w:multiLevelType w:val="hybridMultilevel"/>
+    <w:tmpl w:val="435CB2DC"/>
+    <w:lvl w:ilvl="0" w:tplc="040E0001">
+      <w:start w:val="1"/>
+      <w:numFmt w:val="bullet"/>
+      <w:lvlText w:val=""/>
+      <w:lvlJc w:val="left"/>
+      <w:pPr>
+        <w:ind w:left="720" w:hanging="360"/>
+      </w:pPr>
+      <w:rPr>
+        <w:rFonts w:ascii="Symbol" w:hAnsi="Symbol" w:hint="default"/>
+      </w:rPr>
+    </w:lvl>
+    <w:lvl w:ilvl="1" w:tplc="040E0003" w:tentative="1">
+      <w:start w:val="1"/>
+      <w:numFmt w:val="bullet"/>
+      <w:lvlText w:val="o"/>
+      <w:lvlJc w:val="left"/>
+      <w:pPr>
+        <w:ind w:left="1440" w:hanging="360"/>
+      </w:pPr>
+      <w:rPr>
+        <w:rFonts w:ascii="Courier New" w:hAnsi="Courier New" w:cs="Courier New" w:hint="default"/>
+      </w:rPr>
+    </w:lvl>
+    <w:lvl w:ilvl="2" w:tplc="040E0005" w:tentative="1">
+      <w:start w:val="1"/>
+      <w:numFmt w:val="bullet"/>
+      <w:lvlText w:val=""/>
+      <w:lvlJc w:val="left"/>
+      <w:pPr>
+        <w:ind w:left="2160" w:hanging="360"/>
+      </w:pPr>
+      <w:rPr>
+        <w:rFonts w:ascii="Wingdings" w:hAnsi="Wingdings" w:hint="default"/>
+      </w:rPr>
+    </w:lvl>
+    <w:lvl w:ilvl="3" w:tplc="040E0001" w:tentative="1">
+      <w:start w:val="1"/>
+      <w:numFmt w:val="bullet"/>
+      <w:lvlText w:val=""/>
+      <w:lvlJc w:val="left"/>
+      <w:pPr>
+        <w:ind w:left="2880" w:hanging="360"/>
+      </w:pPr>
+      <w:rPr>
+        <w:rFonts w:ascii="Symbol" w:hAnsi="Symbol" w:hint="default"/>
+      </w:rPr>
+    </w:lvl>
+    <w:lvl w:ilvl="4" w:tplc="040E0003" w:tentative="1">
+      <w:start w:val="1"/>
+      <w:numFmt w:val="bullet"/>
+      <w:lvlText w:val="o"/>
+      <w:lvlJc w:val="left"/>
+      <w:pPr>
+        <w:ind w:left="3600" w:hanging="360"/>
+      </w:pPr>
+      <w:rPr>
+        <w:rFonts w:ascii="Courier New" w:hAnsi="Courier New" w:cs="Courier New" w:hint="default"/>
+      </w:rPr>
+    </w:lvl>
+    <w:lvl w:ilvl="5" w:tplc="040E0005" w:tentative="1">
+      <w:start w:val="1"/>
+      <w:numFmt w:val="bullet"/>
+      <w:lvlText w:val=""/>
+      <w:lvlJc w:val="left"/>
+      <w:pPr>
+        <w:ind w:left="4320" w:hanging="360"/>
+      </w:pPr>
+      <w:rPr>
+        <w:rFonts w:ascii="Wingdings" w:hAnsi="Wingdings" w:hint="default"/>
+      </w:rPr>
+    </w:lvl>
+    <w:lvl w:ilvl="6" w:tplc="040E0001" w:tentative="1">
+      <w:start w:val="1"/>
+      <w:numFmt w:val="bullet"/>
+      <w:lvlText w:val=""/>
+      <w:lvlJc w:val="left"/>
+      <w:pPr>
+        <w:ind w:left="5040" w:hanging="360"/>
+      </w:pPr>
+      <w:rPr>
+        <w:rFonts w:ascii="Symbol" w:hAnsi="Symbol" w:hint="default"/>
+      </w:rPr>
+    </w:lvl>
+    <w:lvl w:ilvl="7" w:tplc="040E0003" w:tentative="1">
+      <w:start w:val="1"/>
+      <w:numFmt w:val="bullet"/>
+      <w:lvlText w:val="o"/>
+      <w:lvlJc w:val="left"/>
+      <w:pPr>
+        <w:ind w:left="5760" w:hanging="360"/>
+      </w:pPr>
+      <w:rPr>
+        <w:rFonts w:ascii="Courier New" w:hAnsi="Courier New" w:cs="Courier New" w:hint="default"/>
+      </w:rPr>
+    </w:lvl>
+    <w:lvl w:ilvl="8" w:tplc="040E0005" w:tentative="1">
+      <w:start w:val="1"/>
+      <w:numFmt w:val="bullet"/>
+      <w:lvlText w:val=""/>
+      <w:lvlJc w:val="left"/>
+      <w:pPr>
+        <w:ind w:left="6480" w:hanging="360"/>
+      </w:pPr>
+      <w:rPr>
+        <w:rFonts w:ascii="Wingdings" w:hAnsi="Wingdings" w:hint="default"/>
+      </w:rPr>
+    </w:lvl>
+  </w:abstractNum>
+  <w:abstractNum w:abstractNumId="17" w15:restartNumberingAfterBreak="0">
     <w:nsid w:val="4F5A7402"/>
     <w:multiLevelType w:val="multilevel"/>
     <w:tmpl w:val="9F8689B8"/>
@@ -9346,7 +7559,7 @@
       </w:rPr>
     </w:lvl>
   </w:abstractNum>
-  <w:abstractNum w:abstractNumId="17" w15:restartNumberingAfterBreak="0">
+  <w:abstractNum w:abstractNumId="18" w15:restartNumberingAfterBreak="0">
     <w:nsid w:val="51754A57"/>
     <w:multiLevelType w:val="multilevel"/>
     <w:tmpl w:val="6DA49FD4"/>
@@ -9495,7 +7708,7 @@
       </w:rPr>
     </w:lvl>
   </w:abstractNum>
-  <w:abstractNum w:abstractNumId="18" w15:restartNumberingAfterBreak="0">
+  <w:abstractNum w:abstractNumId="19" w15:restartNumberingAfterBreak="0">
     <w:nsid w:val="51863995"/>
     <w:multiLevelType w:val="multilevel"/>
     <w:tmpl w:val="74A6809A"/>
@@ -9644,7 +7857,7 @@
       </w:rPr>
     </w:lvl>
   </w:abstractNum>
-  <w:abstractNum w:abstractNumId="19" w15:restartNumberingAfterBreak="0">
+  <w:abstractNum w:abstractNumId="20" w15:restartNumberingAfterBreak="0">
     <w:nsid w:val="5717476B"/>
     <w:multiLevelType w:val="multilevel"/>
     <w:tmpl w:val="13E21F4A"/>
@@ -9793,7 +8006,7 @@
       </w:rPr>
     </w:lvl>
   </w:abstractNum>
-  <w:abstractNum w:abstractNumId="20" w15:restartNumberingAfterBreak="0">
+  <w:abstractNum w:abstractNumId="21" w15:restartNumberingAfterBreak="0">
     <w:nsid w:val="57AD42BD"/>
     <w:multiLevelType w:val="multilevel"/>
     <w:tmpl w:val="38DCA4F2"/>
@@ -9942,7 +8155,7 @@
       </w:rPr>
     </w:lvl>
   </w:abstractNum>
-  <w:abstractNum w:abstractNumId="21" w15:restartNumberingAfterBreak="0">
+  <w:abstractNum w:abstractNumId="22" w15:restartNumberingAfterBreak="0">
     <w:nsid w:val="64513E01"/>
     <w:multiLevelType w:val="multilevel"/>
     <w:tmpl w:val="E2103A38"/>
@@ -10091,7 +8304,7 @@
       </w:rPr>
     </w:lvl>
   </w:abstractNum>
-  <w:abstractNum w:abstractNumId="22" w15:restartNumberingAfterBreak="0">
+  <w:abstractNum w:abstractNumId="23" w15:restartNumberingAfterBreak="0">
     <w:nsid w:val="6904023C"/>
     <w:multiLevelType w:val="multilevel"/>
     <w:tmpl w:val="BEDC74BC"/>
@@ -10240,7 +8453,7 @@
       </w:rPr>
     </w:lvl>
   </w:abstractNum>
-  <w:abstractNum w:abstractNumId="23" w15:restartNumberingAfterBreak="0">
+  <w:abstractNum w:abstractNumId="24" w15:restartNumberingAfterBreak="0">
     <w:nsid w:val="721C7DB0"/>
     <w:multiLevelType w:val="multilevel"/>
     <w:tmpl w:val="4120E466"/>
@@ -10393,13 +8606,13 @@
     <w:abstractNumId w:val="11"/>
   </w:num>
   <w:num w:numId="2">
-    <w:abstractNumId w:val="22"/>
+    <w:abstractNumId w:val="23"/>
   </w:num>
   <w:num w:numId="3">
-    <w:abstractNumId w:val="20"/>
+    <w:abstractNumId w:val="21"/>
   </w:num>
   <w:num w:numId="4">
-    <w:abstractNumId w:val="18"/>
+    <w:abstractNumId w:val="19"/>
   </w:num>
   <w:num w:numId="5">
     <w:abstractNumId w:val="14"/>
@@ -10414,10 +8627,10 @@
     <w:abstractNumId w:val="8"/>
   </w:num>
   <w:num w:numId="9">
-    <w:abstractNumId w:val="21"/>
+    <w:abstractNumId w:val="22"/>
   </w:num>
   <w:num w:numId="10">
-    <w:abstractNumId w:val="23"/>
+    <w:abstractNumId w:val="24"/>
   </w:num>
   <w:num w:numId="11">
     <w:abstractNumId w:val="5"/>
@@ -10426,7 +8639,7 @@
     <w:abstractNumId w:val="9"/>
   </w:num>
   <w:num w:numId="13">
-    <w:abstractNumId w:val="17"/>
+    <w:abstractNumId w:val="18"/>
   </w:num>
   <w:num w:numId="14">
     <w:abstractNumId w:val="2"/>
@@ -10438,7 +8651,7 @@
     <w:abstractNumId w:val="10"/>
   </w:num>
   <w:num w:numId="17">
-    <w:abstractNumId w:val="19"/>
+    <w:abstractNumId w:val="20"/>
   </w:num>
   <w:num w:numId="18">
     <w:abstractNumId w:val="15"/>
@@ -10450,7 +8663,7 @@
     <w:abstractNumId w:val="0"/>
   </w:num>
   <w:num w:numId="21">
-    <w:abstractNumId w:val="16"/>
+    <w:abstractNumId w:val="17"/>
   </w:num>
   <w:num w:numId="22">
     <w:abstractNumId w:val="4"/>
@@ -10460,6 +8673,9 @@
   </w:num>
   <w:num w:numId="24">
     <w:abstractNumId w:val="6"/>
+  </w:num>
+  <w:num w:numId="25">
+    <w:abstractNumId w:val="16"/>
   </w:num>
 </w:numbering>
 </file>

</xml_diff>